<commit_message>
Javított ER Model, XDM Model, Jegyzőkönyv.
Illetve felkerült a tegnap véletlenül lemaradt XML Schema.
</commit_message>
<xml_diff>
--- a/DOMParseNe9jrl/Jegyzőkönyv.docx
+++ b/DOMParseNe9jrl/Jegyzőkönyv.docx
@@ -4,124 +4,871 @@
   <w:body>
     <w:p>
       <w:pPr>
+        <w:spacing w:before="4000"/>
         <w:jc w:val="center"/>
         <w:rPr>
           <w:b/>
-        </w:rPr>
-      </w:pPr>
-      <w:r>
-        <w:rPr>
-          <w:b/>
-        </w:rPr>
-        <w:t>Adatkezelés XML Környezetben</w:t>
-      </w:r>
-    </w:p>
-    <w:p>
-      <w:pPr>
+          <w:sz w:val="72"/>
+          <w:szCs w:val="72"/>
+        </w:rPr>
+      </w:pPr>
+      <w:r>
+        <w:rPr>
+          <w:b/>
+          <w:sz w:val="72"/>
+          <w:szCs w:val="72"/>
+        </w:rPr>
+        <w:t>Jegyzőkönyv</w:t>
+      </w:r>
+    </w:p>
+    <w:p>
+      <w:pPr>
+        <w:spacing w:before="1000"/>
         <w:jc w:val="center"/>
         <w:rPr>
-          <w:b/>
-        </w:rPr>
-      </w:pPr>
-    </w:p>
-    <w:p>
-      <w:pPr>
+          <w:sz w:val="48"/>
+          <w:szCs w:val="48"/>
+        </w:rPr>
+      </w:pPr>
+      <w:r>
+        <w:rPr>
+          <w:sz w:val="48"/>
+          <w:szCs w:val="48"/>
+        </w:rPr>
+        <w:t>Adatkezelés XML környezetben</w:t>
+      </w:r>
+    </w:p>
+    <w:p>
+      <w:pPr>
+        <w:spacing w:before="400"/>
         <w:jc w:val="center"/>
         <w:rPr>
-          <w:b/>
-        </w:rPr>
-      </w:pPr>
-      <w:r>
-        <w:rPr>
-          <w:b/>
-        </w:rPr>
-        <w:t>2022. Ősz Félév</w:t>
-      </w:r>
-    </w:p>
-    <w:p>
-      <w:pPr>
+          <w:sz w:val="48"/>
+          <w:szCs w:val="48"/>
+        </w:rPr>
+      </w:pPr>
+      <w:r>
+        <w:rPr>
+          <w:sz w:val="48"/>
+          <w:szCs w:val="48"/>
+        </w:rPr>
+        <w:t>2022 ősz félév</w:t>
+      </w:r>
+    </w:p>
+    <w:p>
+      <w:pPr>
+        <w:spacing w:before="400"/>
         <w:jc w:val="center"/>
         <w:rPr>
-          <w:b/>
-        </w:rPr>
-      </w:pPr>
-    </w:p>
-    <w:p>
-      <w:pPr>
+          <w:sz w:val="48"/>
+          <w:szCs w:val="48"/>
+        </w:rPr>
+      </w:pPr>
+      <w:r>
+        <w:rPr>
+          <w:sz w:val="48"/>
+          <w:szCs w:val="48"/>
+        </w:rPr>
+        <w:t>Aláíráspótló vizsga</w:t>
+      </w:r>
+    </w:p>
+    <w:p>
+      <w:pPr>
+        <w:spacing w:before="400"/>
         <w:jc w:val="center"/>
         <w:rPr>
-          <w:b/>
-        </w:rPr>
-      </w:pPr>
-      <w:r>
-        <w:rPr>
-          <w:b/>
-        </w:rPr>
-        <w:t>Aláíráspótló vizsga</w:t>
-      </w:r>
-    </w:p>
-    <w:p>
-      <w:pPr>
+          <w:sz w:val="48"/>
+          <w:szCs w:val="48"/>
+        </w:rPr>
+      </w:pPr>
+      <w:r>
+        <w:rPr>
+          <w:sz w:val="48"/>
+          <w:szCs w:val="48"/>
+        </w:rPr>
+        <w:t>Webshop</w:t>
+      </w:r>
+    </w:p>
+    <w:p>
+      <w:pPr>
+        <w:spacing w:before="2000"/>
+        <w:ind w:left="4320"/>
         <w:jc w:val="center"/>
         <w:rPr>
           <w:b/>
-        </w:rPr>
-      </w:pPr>
-    </w:p>
-    <w:p>
-      <w:pPr>
+          <w:sz w:val="32"/>
+          <w:szCs w:val="32"/>
+        </w:rPr>
+      </w:pPr>
+      <w:r>
+        <w:rPr>
+          <w:sz w:val="32"/>
+          <w:szCs w:val="32"/>
+        </w:rPr>
+        <w:t>Készítette:</w:t>
+      </w:r>
+      <w:r>
+        <w:rPr>
+          <w:sz w:val="48"/>
+          <w:szCs w:val="48"/>
+        </w:rPr>
+        <w:t xml:space="preserve"> </w:t>
+      </w:r>
+      <w:proofErr w:type="spellStart"/>
+      <w:r>
+        <w:rPr>
+          <w:b/>
+          <w:sz w:val="32"/>
+          <w:szCs w:val="32"/>
+        </w:rPr>
+        <w:t>Iváncsik</w:t>
+      </w:r>
+      <w:proofErr w:type="spellEnd"/>
+      <w:r>
+        <w:rPr>
+          <w:b/>
+          <w:sz w:val="32"/>
+          <w:szCs w:val="32"/>
+        </w:rPr>
+        <w:t xml:space="preserve"> Krisztián</w:t>
+      </w:r>
+    </w:p>
+    <w:p>
+      <w:pPr>
+        <w:spacing w:before="400"/>
+        <w:ind w:left="2160" w:firstLine="720"/>
         <w:jc w:val="center"/>
         <w:rPr>
           <w:b/>
-        </w:rPr>
-      </w:pPr>
-      <w:r>
-        <w:rPr>
-          <w:b/>
-        </w:rPr>
-        <w:t xml:space="preserve">Készítette: </w:t>
-      </w:r>
+          <w:sz w:val="32"/>
+          <w:szCs w:val="32"/>
+        </w:rPr>
+      </w:pPr>
       <w:proofErr w:type="spellStart"/>
       <w:r>
         <w:rPr>
-          <w:b/>
-        </w:rPr>
-        <w:t>Iváncsik</w:t>
+          <w:sz w:val="32"/>
+          <w:szCs w:val="32"/>
+        </w:rPr>
+        <w:t>Neptunkód</w:t>
       </w:r>
       <w:proofErr w:type="spellEnd"/>
       <w:r>
         <w:rPr>
           <w:b/>
-        </w:rPr>
-        <w:t xml:space="preserve"> Krisztián, NE9JRL</w:t>
-      </w:r>
-      <w:r>
-        <w:rPr>
-          <w:b/>
-        </w:rPr>
-        <w:t>, 2023.01.18</w:t>
-      </w:r>
-    </w:p>
-    <w:p>
-      <w:pPr>
+          <w:sz w:val="32"/>
+          <w:szCs w:val="32"/>
+        </w:rPr>
+        <w:t>: NE9JRL</w:t>
+      </w:r>
+    </w:p>
+    <w:p>
+      <w:pPr>
+        <w:spacing w:before="400"/>
+        <w:ind w:left="2160"/>
         <w:jc w:val="center"/>
         <w:rPr>
           <w:b/>
-        </w:rPr>
-      </w:pPr>
-    </w:p>
-    <w:p>
-      <w:pPr>
-        <w:rPr>
-          <w:b/>
-        </w:rPr>
-      </w:pPr>
+          <w:sz w:val="32"/>
+          <w:szCs w:val="32"/>
+        </w:rPr>
+      </w:pPr>
+      <w:r>
+        <w:rPr>
+          <w:sz w:val="32"/>
+          <w:szCs w:val="32"/>
+        </w:rPr>
+        <w:t xml:space="preserve">      </w:t>
+      </w:r>
+      <w:r>
+        <w:rPr>
+          <w:sz w:val="32"/>
+          <w:szCs w:val="32"/>
+        </w:rPr>
+        <w:t>Dátum</w:t>
+      </w:r>
+      <w:r>
+        <w:rPr>
+          <w:b/>
+          <w:sz w:val="32"/>
+          <w:szCs w:val="32"/>
+        </w:rPr>
+        <w:t>: 2023.01.18</w:t>
+      </w:r>
+    </w:p>
+    <w:p>
+      <w:pPr>
+        <w:rPr>
+          <w:b/>
+        </w:rPr>
+      </w:pPr>
+      <w:r>
+        <w:rPr>
+          <w:b/>
+        </w:rPr>
+        <w:lastRenderedPageBreak/>
+        <w:br w:type="page"/>
+      </w:r>
+    </w:p>
+    <w:p>
+      <w:pPr>
+        <w:rPr>
+          <w:b/>
+        </w:rPr>
+      </w:pPr>
+    </w:p>
+    <w:p>
+      <w:pPr>
+        <w:rPr>
+          <w:b/>
+        </w:rPr>
+      </w:pPr>
+    </w:p>
+    <w:sdt>
+      <w:sdtPr>
+        <w:rPr>
+          <w:lang w:val="hu-HU"/>
+        </w:rPr>
+        <w:id w:val="-1467269093"/>
+        <w:docPartObj>
+          <w:docPartGallery w:val="Table of Contents"/>
+          <w:docPartUnique/>
+        </w:docPartObj>
+      </w:sdtPr>
+      <w:sdtEndPr>
+        <w:rPr>
+          <w:rFonts w:ascii="Arial" w:eastAsia="Arial" w:hAnsi="Arial" w:cs="Arial"/>
+          <w:b/>
+          <w:bCs/>
+          <w:color w:val="auto"/>
+          <w:sz w:val="22"/>
+          <w:szCs w:val="22"/>
+        </w:rPr>
+      </w:sdtEndPr>
+      <w:sdtContent>
+        <w:p>
+          <w:pPr>
+            <w:pStyle w:val="Tartalomjegyzkcmsora"/>
+          </w:pPr>
+          <w:r>
+            <w:rPr>
+              <w:lang w:val="hu-HU"/>
+            </w:rPr>
+            <w:t>Tartalom</w:t>
+          </w:r>
+        </w:p>
+        <w:p>
+          <w:pPr>
+            <w:pStyle w:val="TJ1"/>
+            <w:tabs>
+              <w:tab w:val="right" w:leader="dot" w:pos="9019"/>
+            </w:tabs>
+            <w:rPr>
+              <w:rFonts w:cstheme="minorBidi"/>
+              <w:noProof/>
+            </w:rPr>
+          </w:pPr>
+          <w:r>
+            <w:fldChar w:fldCharType="begin"/>
+          </w:r>
+          <w:r>
+            <w:instrText xml:space="preserve"> TOC \o "1-3" \h \z \u </w:instrText>
+          </w:r>
+          <w:r>
+            <w:fldChar w:fldCharType="separate"/>
+          </w:r>
+          <w:hyperlink w:anchor="_Toc125040244" w:history="1">
+            <w:r>
+              <w:rPr>
+                <w:rStyle w:val="Hiperhivatkozs"/>
+                <w:b/>
+                <w:noProof/>
+              </w:rPr>
+              <w:t>Feladatleírás:</w:t>
+            </w:r>
+            <w:r>
+              <w:rPr>
+                <w:noProof/>
+                <w:webHidden/>
+              </w:rPr>
+              <w:tab/>
+            </w:r>
+            <w:r>
+              <w:rPr>
+                <w:noProof/>
+                <w:webHidden/>
+              </w:rPr>
+              <w:fldChar w:fldCharType="begin"/>
+            </w:r>
+            <w:r>
+              <w:rPr>
+                <w:noProof/>
+                <w:webHidden/>
+              </w:rPr>
+              <w:instrText xml:space="preserve"> PAGEREF _Toc125040244 \h </w:instrText>
+            </w:r>
+            <w:r>
+              <w:rPr>
+                <w:noProof/>
+                <w:webHidden/>
+              </w:rPr>
+            </w:r>
+            <w:r>
+              <w:rPr>
+                <w:noProof/>
+                <w:webHidden/>
+              </w:rPr>
+              <w:fldChar w:fldCharType="separate"/>
+            </w:r>
+            <w:r>
+              <w:rPr>
+                <w:noProof/>
+                <w:webHidden/>
+              </w:rPr>
+              <w:t>2</w:t>
+            </w:r>
+            <w:r>
+              <w:rPr>
+                <w:noProof/>
+                <w:webHidden/>
+              </w:rPr>
+              <w:fldChar w:fldCharType="end"/>
+            </w:r>
+          </w:hyperlink>
+        </w:p>
+        <w:p>
+          <w:pPr>
+            <w:pStyle w:val="TJ1"/>
+            <w:tabs>
+              <w:tab w:val="right" w:leader="dot" w:pos="9019"/>
+            </w:tabs>
+            <w:rPr>
+              <w:rFonts w:cstheme="minorBidi"/>
+              <w:noProof/>
+            </w:rPr>
+          </w:pPr>
+          <w:hyperlink w:anchor="_Toc125040245" w:history="1">
+            <w:r>
+              <w:rPr>
+                <w:rStyle w:val="Hiperhivatkozs"/>
+                <w:b/>
+                <w:noProof/>
+              </w:rPr>
+              <w:t>Ábra: ER modell.</w:t>
+            </w:r>
+            <w:r>
+              <w:rPr>
+                <w:noProof/>
+                <w:webHidden/>
+              </w:rPr>
+              <w:tab/>
+            </w:r>
+            <w:r>
+              <w:rPr>
+                <w:noProof/>
+                <w:webHidden/>
+              </w:rPr>
+              <w:fldChar w:fldCharType="begin"/>
+            </w:r>
+            <w:r>
+              <w:rPr>
+                <w:noProof/>
+                <w:webHidden/>
+              </w:rPr>
+              <w:instrText xml:space="preserve"> PAGEREF _Toc125040245 \h </w:instrText>
+            </w:r>
+            <w:r>
+              <w:rPr>
+                <w:noProof/>
+                <w:webHidden/>
+              </w:rPr>
+            </w:r>
+            <w:r>
+              <w:rPr>
+                <w:noProof/>
+                <w:webHidden/>
+              </w:rPr>
+              <w:fldChar w:fldCharType="separate"/>
+            </w:r>
+            <w:r>
+              <w:rPr>
+                <w:noProof/>
+                <w:webHidden/>
+              </w:rPr>
+              <w:t>2</w:t>
+            </w:r>
+            <w:r>
+              <w:rPr>
+                <w:noProof/>
+                <w:webHidden/>
+              </w:rPr>
+              <w:fldChar w:fldCharType="end"/>
+            </w:r>
+          </w:hyperlink>
+        </w:p>
+        <w:p>
+          <w:pPr>
+            <w:pStyle w:val="TJ1"/>
+            <w:tabs>
+              <w:tab w:val="right" w:leader="dot" w:pos="9019"/>
+            </w:tabs>
+            <w:rPr>
+              <w:rFonts w:cstheme="minorBidi"/>
+              <w:noProof/>
+            </w:rPr>
+          </w:pPr>
+          <w:hyperlink w:anchor="_Toc125040246" w:history="1">
+            <w:r>
+              <w:rPr>
+                <w:rStyle w:val="Hiperhivatkozs"/>
+                <w:b/>
+                <w:noProof/>
+              </w:rPr>
+              <w:t>Ábra: XDM Modell</w:t>
+            </w:r>
+            <w:r>
+              <w:rPr>
+                <w:noProof/>
+                <w:webHidden/>
+              </w:rPr>
+              <w:tab/>
+            </w:r>
+            <w:r>
+              <w:rPr>
+                <w:noProof/>
+                <w:webHidden/>
+              </w:rPr>
+              <w:fldChar w:fldCharType="begin"/>
+            </w:r>
+            <w:r>
+              <w:rPr>
+                <w:noProof/>
+                <w:webHidden/>
+              </w:rPr>
+              <w:instrText xml:space="preserve"> PAGEREF _Toc125040246 \h </w:instrText>
+            </w:r>
+            <w:r>
+              <w:rPr>
+                <w:noProof/>
+                <w:webHidden/>
+              </w:rPr>
+            </w:r>
+            <w:r>
+              <w:rPr>
+                <w:noProof/>
+                <w:webHidden/>
+              </w:rPr>
+              <w:fldChar w:fldCharType="separate"/>
+            </w:r>
+            <w:r>
+              <w:rPr>
+                <w:noProof/>
+                <w:webHidden/>
+              </w:rPr>
+              <w:t>3</w:t>
+            </w:r>
+            <w:r>
+              <w:rPr>
+                <w:noProof/>
+                <w:webHidden/>
+              </w:rPr>
+              <w:fldChar w:fldCharType="end"/>
+            </w:r>
+          </w:hyperlink>
+        </w:p>
+        <w:p>
+          <w:pPr>
+            <w:pStyle w:val="TJ1"/>
+            <w:tabs>
+              <w:tab w:val="right" w:leader="dot" w:pos="9019"/>
+            </w:tabs>
+            <w:rPr>
+              <w:rFonts w:cstheme="minorBidi"/>
+              <w:noProof/>
+            </w:rPr>
+          </w:pPr>
+          <w:hyperlink w:anchor="_Toc125040247" w:history="1">
+            <w:r>
+              <w:rPr>
+                <w:rStyle w:val="Hiperhivatkozs"/>
+                <w:b/>
+                <w:noProof/>
+              </w:rPr>
+              <w:t>Az XDM Modell alapján készült XML dokumentum (3 példány minden elemből):</w:t>
+            </w:r>
+            <w:r>
+              <w:rPr>
+                <w:noProof/>
+                <w:webHidden/>
+              </w:rPr>
+              <w:tab/>
+            </w:r>
+            <w:r>
+              <w:rPr>
+                <w:noProof/>
+                <w:webHidden/>
+              </w:rPr>
+              <w:fldChar w:fldCharType="begin"/>
+            </w:r>
+            <w:r>
+              <w:rPr>
+                <w:noProof/>
+                <w:webHidden/>
+              </w:rPr>
+              <w:instrText xml:space="preserve"> PAGEREF _Toc125040247 \h </w:instrText>
+            </w:r>
+            <w:r>
+              <w:rPr>
+                <w:noProof/>
+                <w:webHidden/>
+              </w:rPr>
+            </w:r>
+            <w:r>
+              <w:rPr>
+                <w:noProof/>
+                <w:webHidden/>
+              </w:rPr>
+              <w:fldChar w:fldCharType="separate"/>
+            </w:r>
+            <w:r>
+              <w:rPr>
+                <w:noProof/>
+                <w:webHidden/>
+              </w:rPr>
+              <w:t>3</w:t>
+            </w:r>
+            <w:r>
+              <w:rPr>
+                <w:noProof/>
+                <w:webHidden/>
+              </w:rPr>
+              <w:fldChar w:fldCharType="end"/>
+            </w:r>
+          </w:hyperlink>
+        </w:p>
+        <w:p>
+          <w:pPr>
+            <w:pStyle w:val="TJ1"/>
+            <w:tabs>
+              <w:tab w:val="right" w:leader="dot" w:pos="9019"/>
+            </w:tabs>
+            <w:rPr>
+              <w:rFonts w:cstheme="minorBidi"/>
+              <w:noProof/>
+            </w:rPr>
+          </w:pPr>
+          <w:hyperlink w:anchor="_Toc125040248" w:history="1">
+            <w:r>
+              <w:rPr>
+                <w:rStyle w:val="Hiperhivatkozs"/>
+                <w:b/>
+                <w:noProof/>
+              </w:rPr>
+              <w:t>Az XML dokumentum alapján elkészült XML Schema:</w:t>
+            </w:r>
+            <w:r>
+              <w:rPr>
+                <w:noProof/>
+                <w:webHidden/>
+              </w:rPr>
+              <w:tab/>
+            </w:r>
+            <w:r>
+              <w:rPr>
+                <w:noProof/>
+                <w:webHidden/>
+              </w:rPr>
+              <w:fldChar w:fldCharType="begin"/>
+            </w:r>
+            <w:r>
+              <w:rPr>
+                <w:noProof/>
+                <w:webHidden/>
+              </w:rPr>
+              <w:instrText xml:space="preserve"> PAGEREF _Toc125040248 \h </w:instrText>
+            </w:r>
+            <w:r>
+              <w:rPr>
+                <w:noProof/>
+                <w:webHidden/>
+              </w:rPr>
+            </w:r>
+            <w:r>
+              <w:rPr>
+                <w:noProof/>
+                <w:webHidden/>
+              </w:rPr>
+              <w:fldChar w:fldCharType="separate"/>
+            </w:r>
+            <w:r>
+              <w:rPr>
+                <w:noProof/>
+                <w:webHidden/>
+              </w:rPr>
+              <w:t>7</w:t>
+            </w:r>
+            <w:r>
+              <w:rPr>
+                <w:noProof/>
+                <w:webHidden/>
+              </w:rPr>
+              <w:fldChar w:fldCharType="end"/>
+            </w:r>
+          </w:hyperlink>
+        </w:p>
+        <w:p>
+          <w:pPr>
+            <w:pStyle w:val="TJ1"/>
+            <w:tabs>
+              <w:tab w:val="right" w:leader="dot" w:pos="9019"/>
+            </w:tabs>
+            <w:rPr>
+              <w:rFonts w:cstheme="minorBidi"/>
+              <w:noProof/>
+            </w:rPr>
+          </w:pPr>
+          <w:hyperlink w:anchor="_Toc125040249" w:history="1">
+            <w:r>
+              <w:rPr>
+                <w:rStyle w:val="Hiperhivatkozs"/>
+                <w:b/>
+                <w:noProof/>
+              </w:rPr>
+              <w:t>Adatbeolvasás:</w:t>
+            </w:r>
+            <w:r>
+              <w:rPr>
+                <w:noProof/>
+                <w:webHidden/>
+              </w:rPr>
+              <w:tab/>
+            </w:r>
+            <w:r>
+              <w:rPr>
+                <w:noProof/>
+                <w:webHidden/>
+              </w:rPr>
+              <w:fldChar w:fldCharType="begin"/>
+            </w:r>
+            <w:r>
+              <w:rPr>
+                <w:noProof/>
+                <w:webHidden/>
+              </w:rPr>
+              <w:instrText xml:space="preserve"> PAGEREF _Toc125040249 \h </w:instrText>
+            </w:r>
+            <w:r>
+              <w:rPr>
+                <w:noProof/>
+                <w:webHidden/>
+              </w:rPr>
+            </w:r>
+            <w:r>
+              <w:rPr>
+                <w:noProof/>
+                <w:webHidden/>
+              </w:rPr>
+              <w:fldChar w:fldCharType="separate"/>
+            </w:r>
+            <w:r>
+              <w:rPr>
+                <w:noProof/>
+                <w:webHidden/>
+              </w:rPr>
+              <w:t>8</w:t>
+            </w:r>
+            <w:r>
+              <w:rPr>
+                <w:noProof/>
+                <w:webHidden/>
+              </w:rPr>
+              <w:fldChar w:fldCharType="end"/>
+            </w:r>
+          </w:hyperlink>
+        </w:p>
+        <w:p>
+          <w:pPr>
+            <w:pStyle w:val="TJ1"/>
+            <w:tabs>
+              <w:tab w:val="right" w:leader="dot" w:pos="9019"/>
+            </w:tabs>
+            <w:rPr>
+              <w:rFonts w:cstheme="minorBidi"/>
+              <w:noProof/>
+            </w:rPr>
+          </w:pPr>
+          <w:hyperlink w:anchor="_Toc125040250" w:history="1">
+            <w:r>
+              <w:rPr>
+                <w:rStyle w:val="Hiperhivatkozs"/>
+                <w:b/>
+                <w:noProof/>
+              </w:rPr>
+              <w:t>Adatlekérdezés</w:t>
+            </w:r>
+            <w:r>
+              <w:rPr>
+                <w:noProof/>
+                <w:webHidden/>
+              </w:rPr>
+              <w:tab/>
+            </w:r>
+            <w:r>
+              <w:rPr>
+                <w:noProof/>
+                <w:webHidden/>
+              </w:rPr>
+              <w:fldChar w:fldCharType="begin"/>
+            </w:r>
+            <w:r>
+              <w:rPr>
+                <w:noProof/>
+                <w:webHidden/>
+              </w:rPr>
+              <w:instrText xml:space="preserve"> PAGEREF _Toc125040250 \h </w:instrText>
+            </w:r>
+            <w:r>
+              <w:rPr>
+                <w:noProof/>
+                <w:webHidden/>
+              </w:rPr>
+            </w:r>
+            <w:r>
+              <w:rPr>
+                <w:noProof/>
+                <w:webHidden/>
+              </w:rPr>
+              <w:fldChar w:fldCharType="separate"/>
+            </w:r>
+            <w:r>
+              <w:rPr>
+                <w:noProof/>
+                <w:webHidden/>
+              </w:rPr>
+              <w:t>9</w:t>
+            </w:r>
+            <w:r>
+              <w:rPr>
+                <w:noProof/>
+                <w:webHidden/>
+              </w:rPr>
+              <w:fldChar w:fldCharType="end"/>
+            </w:r>
+          </w:hyperlink>
+        </w:p>
+        <w:p>
+          <w:pPr>
+            <w:pStyle w:val="TJ1"/>
+            <w:tabs>
+              <w:tab w:val="right" w:leader="dot" w:pos="9019"/>
+            </w:tabs>
+            <w:rPr>
+              <w:rFonts w:cstheme="minorBidi"/>
+              <w:noProof/>
+            </w:rPr>
+          </w:pPr>
+          <w:hyperlink w:anchor="_Toc125040251" w:history="1">
+            <w:r>
+              <w:rPr>
+                <w:rStyle w:val="Hiperhivatkozs"/>
+                <w:b/>
+                <w:noProof/>
+              </w:rPr>
+              <w:t>Adatmódosítás</w:t>
+            </w:r>
+            <w:r>
+              <w:rPr>
+                <w:noProof/>
+                <w:webHidden/>
+              </w:rPr>
+              <w:tab/>
+            </w:r>
+            <w:r>
+              <w:rPr>
+                <w:noProof/>
+                <w:webHidden/>
+              </w:rPr>
+              <w:fldChar w:fldCharType="begin"/>
+            </w:r>
+            <w:r>
+              <w:rPr>
+                <w:noProof/>
+                <w:webHidden/>
+              </w:rPr>
+              <w:instrText xml:space="preserve"> PAGEREF _Toc125040251 \h </w:instrText>
+            </w:r>
+            <w:r>
+              <w:rPr>
+                <w:noProof/>
+                <w:webHidden/>
+              </w:rPr>
+            </w:r>
+            <w:r>
+              <w:rPr>
+                <w:noProof/>
+                <w:webHidden/>
+              </w:rPr>
+              <w:fldChar w:fldCharType="separate"/>
+            </w:r>
+            <w:r>
+              <w:rPr>
+                <w:noProof/>
+                <w:webHidden/>
+              </w:rPr>
+              <w:t>10</w:t>
+            </w:r>
+            <w:r>
+              <w:rPr>
+                <w:noProof/>
+                <w:webHidden/>
+              </w:rPr>
+              <w:fldChar w:fldCharType="end"/>
+            </w:r>
+          </w:hyperlink>
+        </w:p>
+        <w:p>
+          <w:r>
+            <w:rPr>
+              <w:b/>
+              <w:bCs/>
+              <w:lang w:val="hu-HU"/>
+            </w:rPr>
+            <w:fldChar w:fldCharType="end"/>
+          </w:r>
+        </w:p>
+      </w:sdtContent>
+    </w:sdt>
+    <w:p>
+      <w:pPr>
+        <w:jc w:val="center"/>
+        <w:rPr>
+          <w:b/>
+        </w:rPr>
+      </w:pPr>
+    </w:p>
+    <w:p>
+      <w:pPr>
+        <w:jc w:val="center"/>
+        <w:rPr>
+          <w:b/>
+        </w:rPr>
+      </w:pPr>
+    </w:p>
+    <w:p>
+      <w:pPr>
+        <w:pStyle w:val="Cmsor1"/>
+        <w:rPr>
+          <w:b/>
+        </w:rPr>
+      </w:pPr>
+      <w:bookmarkStart w:id="0" w:name="_Toc125040244"/>
       <w:r>
         <w:rPr>
           <w:b/>
         </w:rPr>
         <w:t>Feladatleírás:</w:t>
       </w:r>
+      <w:bookmarkEnd w:id="0"/>
     </w:p>
     <w:p>
       <w:pPr>
@@ -173,66 +920,76 @@
     <w:p/>
     <w:p>
       <w:pPr>
-        <w:numPr>
-          <w:ilvl w:val="0"/>
-          <w:numId w:val="1"/>
-        </w:numPr>
-      </w:pPr>
-      <w:r>
-        <w:rPr>
-          <w:b/>
-        </w:rPr>
+        <w:pStyle w:val="Cmsor1"/>
+        <w:rPr>
+          <w:b/>
+        </w:rPr>
+      </w:pPr>
+      <w:bookmarkStart w:id="1" w:name="_Toc125040245"/>
+      <w:r>
+        <w:rPr>
+          <w:b/>
+        </w:rPr>
+        <w:lastRenderedPageBreak/>
         <w:t>Ábra: ER modell</w:t>
       </w:r>
-      <w:proofErr w:type="gramStart"/>
-      <w:r>
-        <w:rPr>
-          <w:b/>
-        </w:rPr>
-        <w:t>.</w:t>
-      </w:r>
+      <w:bookmarkEnd w:id="1"/>
+    </w:p>
+    <w:p/>
+    <w:p>
+      <w:r>
+        <w:t>Az adatbázisunk ER modellje. Tartalmaz Egy-Egy, Egy-Több, illetve Több-Több kapcsolatot is.</w:t>
+      </w:r>
+    </w:p>
+    <w:p/>
+    <w:p>
       <w:r>
         <w:rPr>
           <w:noProof/>
           <w:lang w:val="en-US"/>
         </w:rPr>
-        <w:t>L</w:t>
-      </w:r>
-      <w:proofErr w:type="gramEnd"/>
-      <w:r>
-        <w:rPr>
-          <w:noProof/>
-          <w:lang w:val="en-US"/>
-        </w:rPr>
         <w:drawing>
-          <wp:inline distT="114300" distB="114300" distL="114300" distR="114300">
-            <wp:extent cx="5734050" cy="3162300"/>
-            <wp:effectExtent l="0" t="0" r="0" b="0"/>
-            <wp:docPr id="3" name="image1.png"/>
-            <wp:cNvGraphicFramePr/>
+          <wp:inline distT="0" distB="0" distL="0" distR="0">
+            <wp:extent cx="5733415" cy="2453619"/>
+            <wp:effectExtent l="0" t="0" r="635" b="4445"/>
+            <wp:docPr id="19" name="Kép 19" descr="C:\Users\Kriszke\Downloads\Javitott_ER.png"/>
+            <wp:cNvGraphicFramePr>
+              <a:graphicFrameLocks xmlns:a="http://schemas.openxmlformats.org/drawingml/2006/main" noChangeAspect="1"/>
+            </wp:cNvGraphicFramePr>
             <a:graphic xmlns:a="http://schemas.openxmlformats.org/drawingml/2006/main">
               <a:graphicData uri="http://schemas.openxmlformats.org/drawingml/2006/picture">
                 <pic:pic xmlns:pic="http://schemas.openxmlformats.org/drawingml/2006/picture">
                   <pic:nvPicPr>
-                    <pic:cNvPr id="0" name="image1.png"/>
-                    <pic:cNvPicPr preferRelativeResize="0"/>
+                    <pic:cNvPr id="0" name="Picture 12" descr="C:\Users\Kriszke\Downloads\Javitott_ER.png"/>
+                    <pic:cNvPicPr>
+                      <a:picLocks noChangeAspect="1" noChangeArrowheads="1"/>
+                    </pic:cNvPicPr>
                   </pic:nvPicPr>
                   <pic:blipFill>
-                    <a:blip r:embed="rId6"/>
+                    <a:blip r:embed="rId6">
+                      <a:extLst>
+                        <a:ext uri="{28A0092B-C50C-407E-A947-70E740481C1C}">
+                          <a14:useLocalDpi xmlns:a14="http://schemas.microsoft.com/office/drawing/2010/main" val="0"/>
+                        </a:ext>
+                      </a:extLst>
+                    </a:blip>
                     <a:srcRect/>
                     <a:stretch>
                       <a:fillRect/>
                     </a:stretch>
                   </pic:blipFill>
-                  <pic:spPr>
+                  <pic:spPr bwMode="auto">
                     <a:xfrm>
                       <a:off x="0" y="0"/>
-                      <a:ext cx="5734050" cy="3162300"/>
+                      <a:ext cx="5733415" cy="2453619"/>
                     </a:xfrm>
                     <a:prstGeom prst="rect">
                       <a:avLst/>
                     </a:prstGeom>
-                    <a:ln/>
+                    <a:noFill/>
+                    <a:ln>
+                      <a:noFill/>
+                    </a:ln>
                   </pic:spPr>
                 </pic:pic>
               </a:graphicData>
@@ -250,102 +1007,117 @@
     </w:p>
     <w:p>
       <w:pPr>
-        <w:pStyle w:val="Listaszerbekezds"/>
-        <w:numPr>
-          <w:ilvl w:val="0"/>
-          <w:numId w:val="1"/>
-        </w:numPr>
-        <w:rPr>
-          <w:b/>
-        </w:rPr>
-      </w:pPr>
-      <w:r>
-        <w:rPr>
-          <w:b/>
-        </w:rPr>
-        <w:lastRenderedPageBreak/>
-        <w:t>Ábra</w:t>
-      </w:r>
-      <w:r>
-        <w:rPr>
-          <w:b/>
-        </w:rPr>
-        <w:t>: XDM Modell</w:t>
-      </w:r>
-      <w:r>
-        <w:rPr>
-          <w:b/>
-        </w:rPr>
-        <w:pict>
-          <v:shapetype id="_x0000_t75" coordsize="21600,21600" o:spt="75" o:preferrelative="t" path="m@4@5l@4@11@9@11@9@5xe" filled="f" stroked="f">
-            <v:stroke joinstyle="miter"/>
-            <v:formulas>
-              <v:f eqn="if lineDrawn pixelLineWidth 0"/>
-              <v:f eqn="sum @0 1 0"/>
-              <v:f eqn="sum 0 0 @1"/>
-              <v:f eqn="prod @2 1 2"/>
-              <v:f eqn="prod @3 21600 pixelWidth"/>
-              <v:f eqn="prod @3 21600 pixelHeight"/>
-              <v:f eqn="sum @0 0 1"/>
-              <v:f eqn="prod @6 1 2"/>
-              <v:f eqn="prod @7 21600 pixelWidth"/>
-              <v:f eqn="sum @8 21600 0"/>
-              <v:f eqn="prod @7 21600 pixelHeight"/>
-              <v:f eqn="sum @10 21600 0"/>
-            </v:formulas>
-            <v:path o:extrusionok="f" gradientshapeok="t" o:connecttype="rect"/>
-            <o:lock v:ext="edit" aspectratio="t"/>
-          </v:shapetype>
-          <v:shape id="_x0000_i1025" type="#_x0000_t75" style="width:450.75pt;height:125.25pt">
-            <v:imagedata r:id="rId7" o:title="Untitled Diagram.drawio(1)"/>
-          </v:shape>
-        </w:pict>
-      </w:r>
-    </w:p>
-    <w:p>
-      <w:pPr>
-        <w:rPr>
-          <w:b/>
-        </w:rPr>
-      </w:pPr>
-    </w:p>
-    <w:p>
-      <w:pPr>
-        <w:pStyle w:val="Listaszerbekezds"/>
-        <w:numPr>
-          <w:ilvl w:val="0"/>
-          <w:numId w:val="1"/>
-        </w:numPr>
-        <w:rPr>
-          <w:b/>
-        </w:rPr>
-      </w:pPr>
-      <w:r>
-        <w:rPr>
-          <w:b/>
-        </w:rPr>
-        <w:t>Az XDM Modell alapján készült XML dokumentum (3 példány minden elemből):</w:t>
-      </w:r>
-    </w:p>
-    <w:p>
-      <w:pPr>
-        <w:pStyle w:val="Listaszerbekezds"/>
-        <w:rPr>
-          <w:b/>
-        </w:rPr>
-      </w:pPr>
-    </w:p>
-    <w:p>
-      <w:pPr>
-        <w:rPr>
-          <w:b/>
-        </w:rPr>
-      </w:pPr>
+        <w:pStyle w:val="Cmsor1"/>
+        <w:rPr>
+          <w:b/>
+        </w:rPr>
+      </w:pPr>
+      <w:bookmarkStart w:id="2" w:name="_Toc125040246"/>
+      <w:r>
+        <w:rPr>
+          <w:b/>
+        </w:rPr>
+        <w:t>Ábra: XDM Modell</w:t>
+      </w:r>
+      <w:bookmarkEnd w:id="2"/>
       <w:r>
         <w:rPr>
           <w:noProof/>
           <w:lang w:val="en-US"/>
         </w:rPr>
+        <w:drawing>
+          <wp:inline distT="0" distB="0" distL="0" distR="0">
+            <wp:extent cx="5733415" cy="2181294"/>
+            <wp:effectExtent l="0" t="0" r="635" b="9525"/>
+            <wp:docPr id="18" name="Kép 18" descr="C:\Users\Kriszke\Downloads\Javitott_XDM.png"/>
+            <wp:cNvGraphicFramePr>
+              <a:graphicFrameLocks xmlns:a="http://schemas.openxmlformats.org/drawingml/2006/main" noChangeAspect="1"/>
+            </wp:cNvGraphicFramePr>
+            <a:graphic xmlns:a="http://schemas.openxmlformats.org/drawingml/2006/main">
+              <a:graphicData uri="http://schemas.openxmlformats.org/drawingml/2006/picture">
+                <pic:pic xmlns:pic="http://schemas.openxmlformats.org/drawingml/2006/picture">
+                  <pic:nvPicPr>
+                    <pic:cNvPr id="0" name="Picture 11" descr="C:\Users\Kriszke\Downloads\Javitott_XDM.png"/>
+                    <pic:cNvPicPr>
+                      <a:picLocks noChangeAspect="1" noChangeArrowheads="1"/>
+                    </pic:cNvPicPr>
+                  </pic:nvPicPr>
+                  <pic:blipFill>
+                    <a:blip r:embed="rId7" cstate="print">
+                      <a:extLst>
+                        <a:ext uri="{28A0092B-C50C-407E-A947-70E740481C1C}">
+                          <a14:useLocalDpi xmlns:a14="http://schemas.microsoft.com/office/drawing/2010/main" val="0"/>
+                        </a:ext>
+                      </a:extLst>
+                    </a:blip>
+                    <a:srcRect/>
+                    <a:stretch>
+                      <a:fillRect/>
+                    </a:stretch>
+                  </pic:blipFill>
+                  <pic:spPr bwMode="auto">
+                    <a:xfrm>
+                      <a:off x="0" y="0"/>
+                      <a:ext cx="5733415" cy="2181294"/>
+                    </a:xfrm>
+                    <a:prstGeom prst="rect">
+                      <a:avLst/>
+                    </a:prstGeom>
+                    <a:noFill/>
+                    <a:ln>
+                      <a:noFill/>
+                    </a:ln>
+                  </pic:spPr>
+                </pic:pic>
+              </a:graphicData>
+            </a:graphic>
+          </wp:inline>
+        </w:drawing>
+      </w:r>
+    </w:p>
+    <w:p>
+      <w:pPr>
+        <w:rPr>
+          <w:b/>
+        </w:rPr>
+      </w:pPr>
+    </w:p>
+    <w:p>
+      <w:pPr>
+        <w:pStyle w:val="Cmsor1"/>
+        <w:rPr>
+          <w:b/>
+        </w:rPr>
+      </w:pPr>
+      <w:bookmarkStart w:id="3" w:name="_Toc125040247"/>
+      <w:r>
+        <w:rPr>
+          <w:b/>
+        </w:rPr>
+        <w:t>Az XDM Modell alapján készült XML dokumentum (3 példány minden elemből):</w:t>
+      </w:r>
+      <w:bookmarkEnd w:id="3"/>
+    </w:p>
+    <w:p>
+      <w:pPr>
+        <w:pStyle w:val="Listaszerbekezds"/>
+        <w:rPr>
+          <w:b/>
+        </w:rPr>
+      </w:pPr>
+    </w:p>
+    <w:p>
+      <w:pPr>
+        <w:rPr>
+          <w:b/>
+        </w:rPr>
+      </w:pPr>
+      <w:r>
+        <w:rPr>
+          <w:noProof/>
+          <w:lang w:val="en-US"/>
+        </w:rPr>
+        <w:lastRenderedPageBreak/>
         <w:drawing>
           <wp:inline distT="0" distB="0" distL="0" distR="0" wp14:anchorId="184E2701" wp14:editId="5EFE23BD">
             <wp:extent cx="3904762" cy="5561905"/>
@@ -531,19 +1303,17 @@
     </w:p>
     <w:p>
       <w:pPr>
-        <w:pStyle w:val="Listaszerbekezds"/>
-        <w:numPr>
-          <w:ilvl w:val="0"/>
-          <w:numId w:val="1"/>
-        </w:numPr>
-        <w:rPr>
-          <w:b/>
-        </w:rPr>
-      </w:pPr>
-      <w:r>
-        <w:rPr>
-          <w:b/>
-        </w:rPr>
+        <w:pStyle w:val="Cmsor1"/>
+        <w:rPr>
+          <w:b/>
+        </w:rPr>
+      </w:pPr>
+      <w:bookmarkStart w:id="4" w:name="_Toc125040248"/>
+      <w:r>
+        <w:rPr>
+          <w:b/>
+        </w:rPr>
+        <w:lastRenderedPageBreak/>
         <w:t xml:space="preserve">Az XML dokumentum alapján elkészült XML </w:t>
       </w:r>
       <w:proofErr w:type="spellStart"/>
@@ -560,6 +1330,7 @@
         </w:rPr>
         <w:t>:</w:t>
       </w:r>
+      <w:bookmarkEnd w:id="4"/>
     </w:p>
     <w:p>
       <w:pPr>
@@ -573,7 +1344,6 @@
           <w:noProof/>
           <w:lang w:val="en-US"/>
         </w:rPr>
-        <w:lastRenderedPageBreak/>
         <w:drawing>
           <wp:inline distT="0" distB="0" distL="0" distR="0" wp14:anchorId="07665F6E" wp14:editId="7D67AEB0">
             <wp:extent cx="5733415" cy="3698875"/>
@@ -754,30 +1524,19 @@
     <w:p>
       <w:pPr>
         <w:pStyle w:val="Listaszerbekezds"/>
-        <w:rPr>
-          <w:b/>
-        </w:rPr>
-      </w:pPr>
-      <w:r>
-        <w:rPr>
-          <w:b/>
-        </w:rPr>
-        <w:t>2.</w:t>
-      </w:r>
-      <w:proofErr w:type="gramStart"/>
-      <w:r>
-        <w:rPr>
-          <w:b/>
-        </w:rPr>
-        <w:t>A</w:t>
-      </w:r>
-      <w:proofErr w:type="gramEnd"/>
-      <w:r>
-        <w:rPr>
-          <w:b/>
-        </w:rPr>
-        <w:t>, Adatbeolvasás:</w:t>
-      </w:r>
+        <w:outlineLvl w:val="0"/>
+        <w:rPr>
+          <w:b/>
+        </w:rPr>
+      </w:pPr>
+      <w:bookmarkStart w:id="5" w:name="_Toc125040249"/>
+      <w:r>
+        <w:rPr>
+          <w:b/>
+        </w:rPr>
+        <w:t>Adatbeolvasás:</w:t>
+      </w:r>
+      <w:bookmarkEnd w:id="5"/>
     </w:p>
     <w:p>
       <w:pPr>
@@ -788,17 +1547,17 @@
       </w:pPr>
       <w:proofErr w:type="spellStart"/>
       <w:r>
-        <w:rPr>
-          <w:b/>
-        </w:rPr>
         <w:t>Végigmegyünk</w:t>
       </w:r>
       <w:proofErr w:type="spellEnd"/>
       <w:r>
-        <w:rPr>
-          <w:b/>
-        </w:rPr>
-        <w:t xml:space="preserve"> az XML fájlunkon, és kiiratunk mindent a konzolra:</w:t>
+        <w:t xml:space="preserve"> az XML fájlunkon, és kiiratunk mindent a konzolra</w:t>
+      </w:r>
+      <w:r>
+        <w:rPr>
+          <w:b/>
+        </w:rPr>
+        <w:t>:</w:t>
       </w:r>
     </w:p>
     <w:p>
@@ -903,16 +1662,12 @@
     <w:p>
       <w:pPr>
         <w:pStyle w:val="Listaszerbekezds"/>
-        <w:rPr>
-          <w:b/>
-        </w:rPr>
-      </w:pPr>
-      <w:r>
-        <w:rPr>
-          <w:b/>
-        </w:rPr>
-        <w:t xml:space="preserve">2.B </w:t>
-      </w:r>
+        <w:outlineLvl w:val="0"/>
+        <w:rPr>
+          <w:b/>
+        </w:rPr>
+      </w:pPr>
+      <w:bookmarkStart w:id="6" w:name="_Toc125040250"/>
       <w:proofErr w:type="spellStart"/>
       <w:r>
         <w:rPr>
@@ -920,6 +1675,7 @@
         </w:rPr>
         <w:t>Adatlekérdezés</w:t>
       </w:r>
+      <w:bookmarkEnd w:id="6"/>
       <w:proofErr w:type="spellEnd"/>
     </w:p>
     <w:p>
@@ -933,56 +1689,32 @@
     <w:p>
       <w:pPr>
         <w:pStyle w:val="Listaszerbekezds"/>
-        <w:rPr>
-          <w:b/>
-        </w:rPr>
-      </w:pPr>
-      <w:r>
-        <w:rPr>
-          <w:b/>
-        </w:rPr>
+      </w:pPr>
+      <w:r>
         <w:t xml:space="preserve">Megkeresünk minden olyan </w:t>
       </w:r>
       <w:proofErr w:type="spellStart"/>
       <w:r>
-        <w:rPr>
-          <w:b/>
-        </w:rPr>
         <w:t>Payment</w:t>
       </w:r>
       <w:proofErr w:type="spellEnd"/>
       <w:r>
-        <w:rPr>
-          <w:b/>
-        </w:rPr>
         <w:t xml:space="preserve"> </w:t>
       </w:r>
       <w:proofErr w:type="spellStart"/>
       <w:r>
-        <w:rPr>
-          <w:b/>
-        </w:rPr>
         <w:t>Processort</w:t>
       </w:r>
       <w:proofErr w:type="spellEnd"/>
       <w:r>
-        <w:rPr>
-          <w:b/>
-        </w:rPr>
         <w:t xml:space="preserve">, akiknél a </w:t>
       </w:r>
       <w:proofErr w:type="spellStart"/>
       <w:r>
-        <w:rPr>
-          <w:b/>
-        </w:rPr>
         <w:t>tranzakciónkénti</w:t>
       </w:r>
       <w:proofErr w:type="spellEnd"/>
       <w:r>
-        <w:rPr>
-          <w:b/>
-        </w:rPr>
         <w:t xml:space="preserve"> díj nagyobb, mint 250 Ft, és kiírjuk őket a konzolra.</w:t>
       </w:r>
     </w:p>
@@ -1047,16 +1779,19 @@
     <w:p>
       <w:pPr>
         <w:pStyle w:val="Listaszerbekezds"/>
-        <w:rPr>
-          <w:b/>
-        </w:rPr>
-      </w:pPr>
-      <w:r>
-        <w:rPr>
-          <w:b/>
-        </w:rPr>
-        <w:t>2.C Adatmódosítás</w:t>
-      </w:r>
+        <w:outlineLvl w:val="0"/>
+        <w:rPr>
+          <w:b/>
+        </w:rPr>
+      </w:pPr>
+      <w:bookmarkStart w:id="7" w:name="_Toc125040251"/>
+      <w:r>
+        <w:rPr>
+          <w:b/>
+        </w:rPr>
+        <w:t>Adatmódosítás</w:t>
+      </w:r>
+      <w:bookmarkEnd w:id="7"/>
     </w:p>
     <w:p>
       <w:pPr>
@@ -1069,36 +1804,26 @@
     <w:p>
       <w:pPr>
         <w:pStyle w:val="Listaszerbekezds"/>
-        <w:rPr>
-          <w:b/>
-        </w:rPr>
-      </w:pPr>
-      <w:r>
-        <w:rPr>
-          <w:b/>
-        </w:rPr>
+      </w:pPr>
+      <w:r>
         <w:t xml:space="preserve">Megkeressük az U_1 </w:t>
       </w:r>
       <w:proofErr w:type="spellStart"/>
       <w:r>
-        <w:rPr>
-          <w:b/>
-        </w:rPr>
         <w:t>id-vel</w:t>
       </w:r>
       <w:proofErr w:type="spellEnd"/>
       <w:r>
-        <w:rPr>
-          <w:b/>
-        </w:rPr>
         <w:t xml:space="preserve"> rendelkező </w:t>
       </w:r>
       <w:r>
-        <w:rPr>
-          <w:b/>
-        </w:rPr>
         <w:t>felhasználót, és módosítjuk az Email címét.</w:t>
       </w:r>
+      <w:r>
+        <w:t xml:space="preserve"> A konzolra, és egy új fájlba is beleírjuk a módosított adatot.</w:t>
+      </w:r>
+      <w:bookmarkStart w:id="8" w:name="_GoBack"/>
+      <w:bookmarkEnd w:id="8"/>
     </w:p>
     <w:p>
       <w:pPr>
@@ -1156,8 +1881,6 @@
           </wp:inline>
         </w:drawing>
       </w:r>
-      <w:bookmarkStart w:id="0" w:name="_GoBack"/>
-      <w:bookmarkEnd w:id="0"/>
     </w:p>
     <w:sectPr>
       <w:pgSz w:w="11909" w:h="16834"/>
@@ -1852,7 +2575,614 @@
       <w:contextualSpacing/>
     </w:pPr>
   </w:style>
+  <w:style w:type="paragraph" w:styleId="Tartalomjegyzkcmsora">
+    <w:name w:val="TOC Heading"/>
+    <w:basedOn w:val="Cmsor1"/>
+    <w:next w:val="Norml"/>
+    <w:uiPriority w:val="39"/>
+    <w:unhideWhenUsed/>
+    <w:qFormat/>
+    <w:rsid w:val="003357B4"/>
+    <w:pPr>
+      <w:spacing w:before="240" w:after="0" w:line="259" w:lineRule="auto"/>
+      <w:outlineLvl w:val="9"/>
+    </w:pPr>
+    <w:rPr>
+      <w:rFonts w:asciiTheme="majorHAnsi" w:eastAsiaTheme="majorEastAsia" w:hAnsiTheme="majorHAnsi" w:cstheme="majorBidi"/>
+      <w:color w:val="365F91" w:themeColor="accent1" w:themeShade="BF"/>
+      <w:sz w:val="32"/>
+      <w:szCs w:val="32"/>
+      <w:lang w:val="en-US"/>
+    </w:rPr>
+  </w:style>
+  <w:style w:type="paragraph" w:styleId="TJ2">
+    <w:name w:val="toc 2"/>
+    <w:basedOn w:val="Norml"/>
+    <w:next w:val="Norml"/>
+    <w:autoRedefine/>
+    <w:uiPriority w:val="39"/>
+    <w:unhideWhenUsed/>
+    <w:rsid w:val="003357B4"/>
+    <w:pPr>
+      <w:spacing w:after="100" w:line="259" w:lineRule="auto"/>
+      <w:ind w:left="220"/>
+    </w:pPr>
+    <w:rPr>
+      <w:rFonts w:asciiTheme="minorHAnsi" w:eastAsiaTheme="minorEastAsia" w:hAnsiTheme="minorHAnsi" w:cs="Times New Roman"/>
+      <w:lang w:val="en-US"/>
+    </w:rPr>
+  </w:style>
+  <w:style w:type="paragraph" w:styleId="TJ1">
+    <w:name w:val="toc 1"/>
+    <w:basedOn w:val="Norml"/>
+    <w:next w:val="Norml"/>
+    <w:autoRedefine/>
+    <w:uiPriority w:val="39"/>
+    <w:unhideWhenUsed/>
+    <w:rsid w:val="003357B4"/>
+    <w:pPr>
+      <w:spacing w:after="100" w:line="259" w:lineRule="auto"/>
+    </w:pPr>
+    <w:rPr>
+      <w:rFonts w:asciiTheme="minorHAnsi" w:eastAsiaTheme="minorEastAsia" w:hAnsiTheme="minorHAnsi" w:cs="Times New Roman"/>
+      <w:lang w:val="en-US"/>
+    </w:rPr>
+  </w:style>
+  <w:style w:type="paragraph" w:styleId="TJ3">
+    <w:name w:val="toc 3"/>
+    <w:basedOn w:val="Norml"/>
+    <w:next w:val="Norml"/>
+    <w:autoRedefine/>
+    <w:uiPriority w:val="39"/>
+    <w:unhideWhenUsed/>
+    <w:rsid w:val="003357B4"/>
+    <w:pPr>
+      <w:spacing w:after="100" w:line="259" w:lineRule="auto"/>
+      <w:ind w:left="440"/>
+    </w:pPr>
+    <w:rPr>
+      <w:rFonts w:asciiTheme="minorHAnsi" w:eastAsiaTheme="minorEastAsia" w:hAnsiTheme="minorHAnsi" w:cs="Times New Roman"/>
+      <w:lang w:val="en-US"/>
+    </w:rPr>
+  </w:style>
+  <w:style w:type="character" w:styleId="Hiperhivatkozs">
+    <w:name w:val="Hyperlink"/>
+    <w:basedOn w:val="Bekezdsalapbettpusa"/>
+    <w:uiPriority w:val="99"/>
+    <w:unhideWhenUsed/>
+    <w:rsid w:val="003357B4"/>
+    <w:rPr>
+      <w:color w:val="0000FF" w:themeColor="hyperlink"/>
+      <w:u w:val="single"/>
+    </w:rPr>
+  </w:style>
 </w:styles>
+</file>
+
+<file path=word/glossary/document.xml><?xml version="1.0" encoding="utf-8"?>
+<w:glossaryDocument xmlns:wpc="http://schemas.microsoft.com/office/word/2010/wordprocessingCanvas" xmlns:cx="http://schemas.microsoft.com/office/drawing/2014/chartex" xmlns:cx1="http://schemas.microsoft.com/office/drawing/2015/9/8/chartex" xmlns:mc="http://schemas.openxmlformats.org/markup-compatibility/2006" xmlns:o="urn:schemas-microsoft-com:office:office" xmlns:r="http://schemas.openxmlformats.org/officeDocument/2006/relationships" xmlns:m="http://schemas.openxmlformats.org/officeDocument/2006/math" xmlns:v="urn:schemas-microsoft-com:vml" xmlns:wp14="http://schemas.microsoft.com/office/word/2010/wordprocessingDrawing" xmlns:wp="http://schemas.openxmlformats.org/drawingml/2006/wordprocessingDrawing" xmlns:w10="urn:schemas-microsoft-com:office:word" xmlns:w="http://schemas.openxmlformats.org/wordprocessingml/2006/main" xmlns:w14="http://schemas.microsoft.com/office/word/2010/wordml" xmlns:w15="http://schemas.microsoft.com/office/word/2012/wordml" xmlns:w16se="http://schemas.microsoft.com/office/word/2015/wordml/symex" xmlns:wpg="http://schemas.microsoft.com/office/word/2010/wordprocessingGroup" xmlns:wpi="http://schemas.microsoft.com/office/word/2010/wordprocessingInk" xmlns:wne="http://schemas.microsoft.com/office/word/2006/wordml" xmlns:wps="http://schemas.microsoft.com/office/word/2010/wordprocessingShape" mc:Ignorable="w14 w15 w16se wp14"/>
+</file>
+
+<file path=word/glossary/fontTable.xml><?xml version="1.0" encoding="utf-8"?>
+<w:fonts xmlns:mc="http://schemas.openxmlformats.org/markup-compatibility/2006" xmlns:r="http://schemas.openxmlformats.org/officeDocument/2006/relationships" xmlns:w="http://schemas.openxmlformats.org/wordprocessingml/2006/main" xmlns:w14="http://schemas.microsoft.com/office/word/2010/wordml" xmlns:w15="http://schemas.microsoft.com/office/word/2012/wordml" xmlns:w16se="http://schemas.microsoft.com/office/word/2015/wordml/symex" mc:Ignorable="w14 w15 w16se">
+  <w:font w:name="Times New Roman">
+    <w:panose1 w:val="02020603050405020304"/>
+    <w:charset w:val="00"/>
+    <w:family w:val="roman"/>
+    <w:pitch w:val="variable"/>
+    <w:sig w:usb0="E0002AFF" w:usb1="C0007841" w:usb2="00000009" w:usb3="00000000" w:csb0="000001FF" w:csb1="00000000"/>
+  </w:font>
+  <w:font w:name="Arial">
+    <w:panose1 w:val="020B0604020202020204"/>
+    <w:charset w:val="00"/>
+    <w:family w:val="swiss"/>
+    <w:pitch w:val="variable"/>
+    <w:sig w:usb0="E0002AFF" w:usb1="C0007843" w:usb2="00000009" w:usb3="00000000" w:csb0="000001FF" w:csb1="00000000"/>
+  </w:font>
+  <w:font w:name="Calibri">
+    <w:panose1 w:val="020F0502020204030204"/>
+    <w:charset w:val="00"/>
+    <w:family w:val="swiss"/>
+    <w:pitch w:val="variable"/>
+    <w:sig w:usb0="E1002AFF" w:usb1="4000ACFF" w:usb2="00000009" w:usb3="00000000" w:csb0="000001FF" w:csb1="00000000"/>
+  </w:font>
+  <w:font w:name="Cambria">
+    <w:panose1 w:val="02040503050406030204"/>
+    <w:charset w:val="00"/>
+    <w:family w:val="roman"/>
+    <w:pitch w:val="variable"/>
+    <w:sig w:usb0="A00002EF" w:usb1="4000004B" w:usb2="00000000" w:usb3="00000000" w:csb0="0000019F" w:csb1="00000000"/>
+  </w:font>
+  <w:font w:name="Calibri Light">
+    <w:panose1 w:val="020F0302020204030204"/>
+    <w:charset w:val="00"/>
+    <w:family w:val="swiss"/>
+    <w:pitch w:val="variable"/>
+    <w:sig w:usb0="A0002AEF" w:usb1="4000207B" w:usb2="00000000" w:usb3="00000000" w:csb0="000001FF" w:csb1="00000000"/>
+  </w:font>
+</w:fonts>
+</file>
+
+<file path=word/glossary/settings.xml><?xml version="1.0" encoding="utf-8"?>
+<w:settings xmlns:mc="http://schemas.openxmlformats.org/markup-compatibility/2006" xmlns:o="urn:schemas-microsoft-com:office:office" xmlns:r="http://schemas.openxmlformats.org/officeDocument/2006/relationships" xmlns:m="http://schemas.openxmlformats.org/officeDocument/2006/math" xmlns:v="urn:schemas-microsoft-com:vml" xmlns:w10="urn:schemas-microsoft-com:office:word" xmlns:w="http://schemas.openxmlformats.org/wordprocessingml/2006/main" xmlns:w14="http://schemas.microsoft.com/office/word/2010/wordml" xmlns:w15="http://schemas.microsoft.com/office/word/2012/wordml" xmlns:w16se="http://schemas.microsoft.com/office/word/2015/wordml/symex" xmlns:sl="http://schemas.openxmlformats.org/schemaLibrary/2006/main" mc:Ignorable="w14 w15 w16se">
+  <w:view w:val="normal"/>
+  <w:defaultTabStop w:val="720"/>
+  <w:characterSpacingControl w:val="doNotCompress"/>
+  <w:compat>
+    <w:useFELayout/>
+    <w:compatSetting w:name="compatibilityMode" w:uri="http://schemas.microsoft.com/office/word" w:val="15"/>
+    <w:compatSetting w:name="overrideTableStyleFontSizeAndJustification" w:uri="http://schemas.microsoft.com/office/word" w:val="1"/>
+    <w:compatSetting w:name="enableOpenTypeFeatures" w:uri="http://schemas.microsoft.com/office/word" w:val="1"/>
+    <w:compatSetting w:name="doNotFlipMirrorIndents" w:uri="http://schemas.microsoft.com/office/word" w:val="1"/>
+    <w:compatSetting w:name="differentiateMultirowTableHeaders" w:uri="http://schemas.microsoft.com/office/word" w:val="1"/>
+  </w:compat>
+  <w:rsids>
+    <w:rsidRoot w:val="00B76659"/>
+    <w:rsid w:val="00A37E07"/>
+    <w:rsid w:val="00B76659"/>
+  </w:rsids>
+  <m:mathPr>
+    <m:mathFont m:val="Cambria Math"/>
+    <m:brkBin m:val="before"/>
+    <m:brkBinSub m:val="--"/>
+    <m:smallFrac m:val="0"/>
+    <m:dispDef/>
+    <m:lMargin m:val="0"/>
+    <m:rMargin m:val="0"/>
+    <m:defJc m:val="centerGroup"/>
+    <m:wrapIndent m:val="1440"/>
+    <m:intLim m:val="subSup"/>
+    <m:naryLim m:val="undOvr"/>
+  </m:mathPr>
+  <w:themeFontLang w:val="en-US"/>
+  <w:clrSchemeMapping w:bg1="light1" w:t1="dark1" w:bg2="light2" w:t2="dark2" w:accent1="accent1" w:accent2="accent2" w:accent3="accent3" w:accent4="accent4" w:accent5="accent5" w:accent6="accent6" w:hyperlink="hyperlink" w:followedHyperlink="followedHyperlink"/>
+  <w:decimalSymbol w:val="."/>
+  <w:listSeparator w:val=","/>
+  <w15:chartTrackingRefBased/>
+</w:settings>
+</file>
+
+<file path=word/glossary/styles.xml><?xml version="1.0" encoding="utf-8"?>
+<w:styles xmlns:mc="http://schemas.openxmlformats.org/markup-compatibility/2006" xmlns:r="http://schemas.openxmlformats.org/officeDocument/2006/relationships" xmlns:w="http://schemas.openxmlformats.org/wordprocessingml/2006/main" xmlns:w14="http://schemas.microsoft.com/office/word/2010/wordml" xmlns:w15="http://schemas.microsoft.com/office/word/2012/wordml" xmlns:w16se="http://schemas.microsoft.com/office/word/2015/wordml/symex" mc:Ignorable="w14 w15 w16se">
+  <w:docDefaults>
+    <w:rPrDefault>
+      <w:rPr>
+        <w:rFonts w:asciiTheme="minorHAnsi" w:eastAsiaTheme="minorEastAsia" w:hAnsiTheme="minorHAnsi" w:cstheme="minorBidi"/>
+        <w:sz w:val="22"/>
+        <w:szCs w:val="22"/>
+        <w:lang w:val="en-US" w:eastAsia="en-US" w:bidi="ar-SA"/>
+      </w:rPr>
+    </w:rPrDefault>
+    <w:pPrDefault>
+      <w:pPr>
+        <w:spacing w:after="160" w:line="259" w:lineRule="auto"/>
+      </w:pPr>
+    </w:pPrDefault>
+  </w:docDefaults>
+  <w:latentStyles w:defLockedState="0" w:defUIPriority="99" w:defSemiHidden="0" w:defUnhideWhenUsed="0" w:defQFormat="0" w:count="371">
+    <w:lsdException w:name="Normal" w:uiPriority="0" w:qFormat="1"/>
+    <w:lsdException w:name="heading 1" w:uiPriority="9" w:qFormat="1"/>
+    <w:lsdException w:name="heading 2" w:semiHidden="1" w:uiPriority="9" w:unhideWhenUsed="1" w:qFormat="1"/>
+    <w:lsdException w:name="heading 3" w:semiHidden="1" w:uiPriority="9" w:unhideWhenUsed="1" w:qFormat="1"/>
+    <w:lsdException w:name="heading 4" w:semiHidden="1" w:uiPriority="9" w:unhideWhenUsed="1" w:qFormat="1"/>
+    <w:lsdException w:name="heading 5" w:semiHidden="1" w:uiPriority="9" w:unhideWhenUsed="1" w:qFormat="1"/>
+    <w:lsdException w:name="heading 6" w:semiHidden="1" w:uiPriority="9" w:unhideWhenUsed="1" w:qFormat="1"/>
+    <w:lsdException w:name="heading 7" w:semiHidden="1" w:uiPriority="9" w:unhideWhenUsed="1" w:qFormat="1"/>
+    <w:lsdException w:name="heading 8" w:semiHidden="1" w:uiPriority="9" w:unhideWhenUsed="1" w:qFormat="1"/>
+    <w:lsdException w:name="heading 9" w:semiHidden="1" w:uiPriority="9" w:unhideWhenUsed="1" w:qFormat="1"/>
+    <w:lsdException w:name="index 1" w:semiHidden="1" w:unhideWhenUsed="1"/>
+    <w:lsdException w:name="index 2" w:semiHidden="1" w:unhideWhenUsed="1"/>
+    <w:lsdException w:name="index 3" w:semiHidden="1" w:unhideWhenUsed="1"/>
+    <w:lsdException w:name="index 4" w:semiHidden="1" w:unhideWhenUsed="1"/>
+    <w:lsdException w:name="index 5" w:semiHidden="1" w:unhideWhenUsed="1"/>
+    <w:lsdException w:name="index 6" w:semiHidden="1" w:unhideWhenUsed="1"/>
+    <w:lsdException w:name="index 7" w:semiHidden="1" w:unhideWhenUsed="1"/>
+    <w:lsdException w:name="index 8" w:semiHidden="1" w:unhideWhenUsed="1"/>
+    <w:lsdException w:name="index 9" w:semiHidden="1" w:unhideWhenUsed="1"/>
+    <w:lsdException w:name="toc 1" w:semiHidden="1" w:uiPriority="39" w:unhideWhenUsed="1"/>
+    <w:lsdException w:name="toc 2" w:semiHidden="1" w:uiPriority="39" w:unhideWhenUsed="1"/>
+    <w:lsdException w:name="toc 3" w:semiHidden="1" w:uiPriority="39" w:unhideWhenUsed="1"/>
+    <w:lsdException w:name="toc 4" w:semiHidden="1" w:uiPriority="39" w:unhideWhenUsed="1"/>
+    <w:lsdException w:name="toc 5" w:semiHidden="1" w:uiPriority="39" w:unhideWhenUsed="1"/>
+    <w:lsdException w:name="toc 6" w:semiHidden="1" w:uiPriority="39" w:unhideWhenUsed="1"/>
+    <w:lsdException w:name="toc 7" w:semiHidden="1" w:uiPriority="39" w:unhideWhenUsed="1"/>
+    <w:lsdException w:name="toc 8" w:semiHidden="1" w:uiPriority="39" w:unhideWhenUsed="1"/>
+    <w:lsdException w:name="toc 9" w:semiHidden="1" w:uiPriority="39" w:unhideWhenUsed="1"/>
+    <w:lsdException w:name="Normal Indent" w:semiHidden="1" w:unhideWhenUsed="1"/>
+    <w:lsdException w:name="footnote text" w:semiHidden="1" w:unhideWhenUsed="1"/>
+    <w:lsdException w:name="annotation text" w:semiHidden="1" w:unhideWhenUsed="1"/>
+    <w:lsdException w:name="header" w:semiHidden="1" w:unhideWhenUsed="1"/>
+    <w:lsdException w:name="footer" w:semiHidden="1" w:unhideWhenUsed="1"/>
+    <w:lsdException w:name="index heading" w:semiHidden="1" w:unhideWhenUsed="1"/>
+    <w:lsdException w:name="caption" w:semiHidden="1" w:uiPriority="35" w:unhideWhenUsed="1" w:qFormat="1"/>
+    <w:lsdException w:name="table of figures" w:semiHidden="1" w:unhideWhenUsed="1"/>
+    <w:lsdException w:name="envelope address" w:semiHidden="1" w:unhideWhenUsed="1"/>
+    <w:lsdException w:name="envelope return" w:semiHidden="1" w:unhideWhenUsed="1"/>
+    <w:lsdException w:name="footnote reference" w:semiHidden="1" w:unhideWhenUsed="1"/>
+    <w:lsdException w:name="annotation reference" w:semiHidden="1" w:unhideWhenUsed="1"/>
+    <w:lsdException w:name="line number" w:semiHidden="1" w:unhideWhenUsed="1"/>
+    <w:lsdException w:name="page number" w:semiHidden="1" w:unhideWhenUsed="1"/>
+    <w:lsdException w:name="endnote reference" w:semiHidden="1" w:unhideWhenUsed="1"/>
+    <w:lsdException w:name="endnote text" w:semiHidden="1" w:unhideWhenUsed="1"/>
+    <w:lsdException w:name="table of authorities" w:semiHidden="1" w:unhideWhenUsed="1"/>
+    <w:lsdException w:name="macro" w:semiHidden="1" w:unhideWhenUsed="1"/>
+    <w:lsdException w:name="toa heading" w:semiHidden="1" w:unhideWhenUsed="1"/>
+    <w:lsdException w:name="List" w:semiHidden="1" w:unhideWhenUsed="1"/>
+    <w:lsdException w:name="List Bullet" w:semiHidden="1" w:unhideWhenUsed="1"/>
+    <w:lsdException w:name="List Number" w:semiHidden="1" w:unhideWhenUsed="1"/>
+    <w:lsdException w:name="List 2" w:semiHidden="1" w:unhideWhenUsed="1"/>
+    <w:lsdException w:name="List 3" w:semiHidden="1" w:unhideWhenUsed="1"/>
+    <w:lsdException w:name="List 4" w:semiHidden="1" w:unhideWhenUsed="1"/>
+    <w:lsdException w:name="List 5" w:semiHidden="1" w:unhideWhenUsed="1"/>
+    <w:lsdException w:name="List Bullet 2" w:semiHidden="1" w:unhideWhenUsed="1"/>
+    <w:lsdException w:name="List Bullet 3" w:semiHidden="1" w:unhideWhenUsed="1"/>
+    <w:lsdException w:name="List Bullet 4" w:semiHidden="1" w:unhideWhenUsed="1"/>
+    <w:lsdException w:name="List Bullet 5" w:semiHidden="1" w:unhideWhenUsed="1"/>
+    <w:lsdException w:name="List Number 2" w:semiHidden="1" w:unhideWhenUsed="1"/>
+    <w:lsdException w:name="List Number 3" w:semiHidden="1" w:unhideWhenUsed="1"/>
+    <w:lsdException w:name="List Number 4" w:semiHidden="1" w:unhideWhenUsed="1"/>
+    <w:lsdException w:name="List Number 5" w:semiHidden="1" w:unhideWhenUsed="1"/>
+    <w:lsdException w:name="Title" w:uiPriority="10" w:qFormat="1"/>
+    <w:lsdException w:name="Closing" w:semiHidden="1" w:unhideWhenUsed="1"/>
+    <w:lsdException w:name="Signature" w:semiHidden="1" w:unhideWhenUsed="1"/>
+    <w:lsdException w:name="Default Paragraph Font" w:semiHidden="1" w:uiPriority="1" w:unhideWhenUsed="1"/>
+    <w:lsdException w:name="Body Text" w:semiHidden="1" w:unhideWhenUsed="1"/>
+    <w:lsdException w:name="Body Text Indent" w:semiHidden="1" w:unhideWhenUsed="1"/>
+    <w:lsdException w:name="List Continue" w:semiHidden="1" w:unhideWhenUsed="1"/>
+    <w:lsdException w:name="List Continue 2" w:semiHidden="1" w:unhideWhenUsed="1"/>
+    <w:lsdException w:name="List Continue 3" w:semiHidden="1" w:unhideWhenUsed="1"/>
+    <w:lsdException w:name="List Continue 4" w:semiHidden="1" w:unhideWhenUsed="1"/>
+    <w:lsdException w:name="List Continue 5" w:semiHidden="1" w:unhideWhenUsed="1"/>
+    <w:lsdException w:name="Message Header" w:semiHidden="1" w:unhideWhenUsed="1"/>
+    <w:lsdException w:name="Subtitle" w:uiPriority="11" w:qFormat="1"/>
+    <w:lsdException w:name="Salutation" w:semiHidden="1" w:unhideWhenUsed="1"/>
+    <w:lsdException w:name="Date" w:semiHidden="1" w:unhideWhenUsed="1"/>
+    <w:lsdException w:name="Body Text First Indent" w:semiHidden="1" w:unhideWhenUsed="1"/>
+    <w:lsdException w:name="Body Text First Indent 2" w:semiHidden="1" w:unhideWhenUsed="1"/>
+    <w:lsdException w:name="Note Heading" w:semiHidden="1" w:unhideWhenUsed="1"/>
+    <w:lsdException w:name="Body Text 2" w:semiHidden="1" w:unhideWhenUsed="1"/>
+    <w:lsdException w:name="Body Text 3" w:semiHidden="1" w:unhideWhenUsed="1"/>
+    <w:lsdException w:name="Body Text Indent 2" w:semiHidden="1" w:unhideWhenUsed="1"/>
+    <w:lsdException w:name="Body Text Indent 3" w:semiHidden="1" w:unhideWhenUsed="1"/>
+    <w:lsdException w:name="Block Text" w:semiHidden="1" w:unhideWhenUsed="1"/>
+    <w:lsdException w:name="Hyperlink" w:semiHidden="1" w:unhideWhenUsed="1"/>
+    <w:lsdException w:name="FollowedHyperlink" w:semiHidden="1" w:unhideWhenUsed="1"/>
+    <w:lsdException w:name="Strong" w:uiPriority="22" w:qFormat="1"/>
+    <w:lsdException w:name="Emphasis" w:uiPriority="20" w:qFormat="1"/>
+    <w:lsdException w:name="Document Map" w:semiHidden="1" w:unhideWhenUsed="1"/>
+    <w:lsdException w:name="Plain Text" w:semiHidden="1" w:unhideWhenUsed="1"/>
+    <w:lsdException w:name="E-mail Signature" w:semiHidden="1" w:unhideWhenUsed="1"/>
+    <w:lsdException w:name="HTML Top of Form" w:semiHidden="1" w:unhideWhenUsed="1"/>
+    <w:lsdException w:name="HTML Bottom of Form" w:semiHidden="1" w:unhideWhenUsed="1"/>
+    <w:lsdException w:name="Normal (Web)" w:semiHidden="1" w:unhideWhenUsed="1"/>
+    <w:lsdException w:name="HTML Acronym" w:semiHidden="1" w:unhideWhenUsed="1"/>
+    <w:lsdException w:name="HTML Address" w:semiHidden="1" w:unhideWhenUsed="1"/>
+    <w:lsdException w:name="HTML Cite" w:semiHidden="1" w:unhideWhenUsed="1"/>
+    <w:lsdException w:name="HTML Code" w:semiHidden="1" w:unhideWhenUsed="1"/>
+    <w:lsdException w:name="HTML Definition" w:semiHidden="1" w:unhideWhenUsed="1"/>
+    <w:lsdException w:name="HTML Keyboard" w:semiHidden="1" w:unhideWhenUsed="1"/>
+    <w:lsdException w:name="HTML Preformatted" w:semiHidden="1" w:unhideWhenUsed="1"/>
+    <w:lsdException w:name="HTML Sample" w:semiHidden="1" w:unhideWhenUsed="1"/>
+    <w:lsdException w:name="HTML Typewriter" w:semiHidden="1" w:unhideWhenUsed="1"/>
+    <w:lsdException w:name="HTML Variable" w:semiHidden="1" w:unhideWhenUsed="1"/>
+    <w:lsdException w:name="Normal Table" w:semiHidden="1" w:unhideWhenUsed="1"/>
+    <w:lsdException w:name="annotation subject" w:semiHidden="1" w:unhideWhenUsed="1"/>
+    <w:lsdException w:name="No List" w:semiHidden="1" w:unhideWhenUsed="1"/>
+    <w:lsdException w:name="Outline List 1" w:semiHidden="1" w:unhideWhenUsed="1"/>
+    <w:lsdException w:name="Outline List 2" w:semiHidden="1" w:unhideWhenUsed="1"/>
+    <w:lsdException w:name="Outline List 3" w:semiHidden="1" w:unhideWhenUsed="1"/>
+    <w:lsdException w:name="Table Simple 1" w:semiHidden="1" w:unhideWhenUsed="1"/>
+    <w:lsdException w:name="Table Simple 2" w:semiHidden="1" w:unhideWhenUsed="1"/>
+    <w:lsdException w:name="Table Simple 3" w:semiHidden="1" w:unhideWhenUsed="1"/>
+    <w:lsdException w:name="Table Classic 1" w:semiHidden="1" w:unhideWhenUsed="1"/>
+    <w:lsdException w:name="Table Classic 2" w:semiHidden="1" w:unhideWhenUsed="1"/>
+    <w:lsdException w:name="Table Classic 3" w:semiHidden="1" w:unhideWhenUsed="1"/>
+    <w:lsdException w:name="Table Classic 4" w:semiHidden="1" w:unhideWhenUsed="1"/>
+    <w:lsdException w:name="Table Colorful 1" w:semiHidden="1" w:unhideWhenUsed="1"/>
+    <w:lsdException w:name="Table Colorful 2" w:semiHidden="1" w:unhideWhenUsed="1"/>
+    <w:lsdException w:name="Table Colorful 3" w:semiHidden="1" w:unhideWhenUsed="1"/>
+    <w:lsdException w:name="Table Columns 1" w:semiHidden="1" w:unhideWhenUsed="1"/>
+    <w:lsdException w:name="Table Columns 2" w:semiHidden="1" w:unhideWhenUsed="1"/>
+    <w:lsdException w:name="Table Columns 3" w:semiHidden="1" w:unhideWhenUsed="1"/>
+    <w:lsdException w:name="Table Columns 4" w:semiHidden="1" w:unhideWhenUsed="1"/>
+    <w:lsdException w:name="Table Columns 5" w:semiHidden="1" w:unhideWhenUsed="1"/>
+    <w:lsdException w:name="Table Grid 1" w:semiHidden="1" w:unhideWhenUsed="1"/>
+    <w:lsdException w:name="Table Grid 2" w:semiHidden="1" w:unhideWhenUsed="1"/>
+    <w:lsdException w:name="Table Grid 3" w:semiHidden="1" w:unhideWhenUsed="1"/>
+    <w:lsdException w:name="Table Grid 4" w:semiHidden="1" w:unhideWhenUsed="1"/>
+    <w:lsdException w:name="Table Grid 5" w:semiHidden="1" w:unhideWhenUsed="1"/>
+    <w:lsdException w:name="Table Grid 6" w:semiHidden="1" w:unhideWhenUsed="1"/>
+    <w:lsdException w:name="Table Grid 7" w:semiHidden="1" w:unhideWhenUsed="1"/>
+    <w:lsdException w:name="Table Grid 8" w:semiHidden="1" w:unhideWhenUsed="1"/>
+    <w:lsdException w:name="Table List 1" w:semiHidden="1" w:unhideWhenUsed="1"/>
+    <w:lsdException w:name="Table List 2" w:semiHidden="1" w:unhideWhenUsed="1"/>
+    <w:lsdException w:name="Table List 3" w:semiHidden="1" w:unhideWhenUsed="1"/>
+    <w:lsdException w:name="Table List 4" w:semiHidden="1" w:unhideWhenUsed="1"/>
+    <w:lsdException w:name="Table List 5" w:semiHidden="1" w:unhideWhenUsed="1"/>
+    <w:lsdException w:name="Table List 6" w:semiHidden="1" w:unhideWhenUsed="1"/>
+    <w:lsdException w:name="Table List 7" w:semiHidden="1" w:unhideWhenUsed="1"/>
+    <w:lsdException w:name="Table List 8" w:semiHidden="1" w:unhideWhenUsed="1"/>
+    <w:lsdException w:name="Table 3D effects 1" w:semiHidden="1" w:unhideWhenUsed="1"/>
+    <w:lsdException w:name="Table 3D effects 2" w:semiHidden="1" w:unhideWhenUsed="1"/>
+    <w:lsdException w:name="Table 3D effects 3" w:semiHidden="1" w:unhideWhenUsed="1"/>
+    <w:lsdException w:name="Table Contemporary" w:semiHidden="1" w:unhideWhenUsed="1"/>
+    <w:lsdException w:name="Table Elegant" w:semiHidden="1" w:unhideWhenUsed="1"/>
+    <w:lsdException w:name="Table Professional" w:semiHidden="1" w:unhideWhenUsed="1"/>
+    <w:lsdException w:name="Table Subtle 1" w:semiHidden="1" w:unhideWhenUsed="1"/>
+    <w:lsdException w:name="Table Subtle 2" w:semiHidden="1" w:unhideWhenUsed="1"/>
+    <w:lsdException w:name="Table Web 1" w:semiHidden="1" w:unhideWhenUsed="1"/>
+    <w:lsdException w:name="Table Web 2" w:semiHidden="1" w:unhideWhenUsed="1"/>
+    <w:lsdException w:name="Table Web 3" w:semiHidden="1" w:unhideWhenUsed="1"/>
+    <w:lsdException w:name="Balloon Text" w:semiHidden="1" w:unhideWhenUsed="1"/>
+    <w:lsdException w:name="Table Grid" w:uiPriority="39"/>
+    <w:lsdException w:name="Table Theme" w:semiHidden="1" w:unhideWhenUsed="1"/>
+    <w:lsdException w:name="Placeholder Text" w:semiHidden="1"/>
+    <w:lsdException w:name="No Spacing" w:uiPriority="1" w:qFormat="1"/>
+    <w:lsdException w:name="Light Shading" w:uiPriority="60"/>
+    <w:lsdException w:name="Light List" w:uiPriority="61"/>
+    <w:lsdException w:name="Light Grid" w:uiPriority="62"/>
+    <w:lsdException w:name="Medium Shading 1" w:uiPriority="63"/>
+    <w:lsdException w:name="Medium Shading 2" w:uiPriority="64"/>
+    <w:lsdException w:name="Medium List 1" w:uiPriority="65"/>
+    <w:lsdException w:name="Medium List 2" w:uiPriority="66"/>
+    <w:lsdException w:name="Medium Grid 1" w:uiPriority="67"/>
+    <w:lsdException w:name="Medium Grid 2" w:uiPriority="68"/>
+    <w:lsdException w:name="Medium Grid 3" w:uiPriority="69"/>
+    <w:lsdException w:name="Dark List" w:uiPriority="70"/>
+    <w:lsdException w:name="Colorful Shading" w:uiPriority="71"/>
+    <w:lsdException w:name="Colorful List" w:uiPriority="72"/>
+    <w:lsdException w:name="Colorful Grid" w:uiPriority="73"/>
+    <w:lsdException w:name="Light Shading Accent 1" w:uiPriority="60"/>
+    <w:lsdException w:name="Light List Accent 1" w:uiPriority="61"/>
+    <w:lsdException w:name="Light Grid Accent 1" w:uiPriority="62"/>
+    <w:lsdException w:name="Medium Shading 1 Accent 1" w:uiPriority="63"/>
+    <w:lsdException w:name="Medium Shading 2 Accent 1" w:uiPriority="64"/>
+    <w:lsdException w:name="Medium List 1 Accent 1" w:uiPriority="65"/>
+    <w:lsdException w:name="Revision" w:semiHidden="1"/>
+    <w:lsdException w:name="List Paragraph" w:uiPriority="34" w:qFormat="1"/>
+    <w:lsdException w:name="Quote" w:uiPriority="29" w:qFormat="1"/>
+    <w:lsdException w:name="Intense Quote" w:uiPriority="30" w:qFormat="1"/>
+    <w:lsdException w:name="Medium List 2 Accent 1" w:uiPriority="66"/>
+    <w:lsdException w:name="Medium Grid 1 Accent 1" w:uiPriority="67"/>
+    <w:lsdException w:name="Medium Grid 2 Accent 1" w:uiPriority="68"/>
+    <w:lsdException w:name="Medium Grid 3 Accent 1" w:uiPriority="69"/>
+    <w:lsdException w:name="Dark List Accent 1" w:uiPriority="70"/>
+    <w:lsdException w:name="Colorful Shading Accent 1" w:uiPriority="71"/>
+    <w:lsdException w:name="Colorful List Accent 1" w:uiPriority="72"/>
+    <w:lsdException w:name="Colorful Grid Accent 1" w:uiPriority="73"/>
+    <w:lsdException w:name="Light Shading Accent 2" w:uiPriority="60"/>
+    <w:lsdException w:name="Light List Accent 2" w:uiPriority="61"/>
+    <w:lsdException w:name="Light Grid Accent 2" w:uiPriority="62"/>
+    <w:lsdException w:name="Medium Shading 1 Accent 2" w:uiPriority="63"/>
+    <w:lsdException w:name="Medium Shading 2 Accent 2" w:uiPriority="64"/>
+    <w:lsdException w:name="Medium List 1 Accent 2" w:uiPriority="65"/>
+    <w:lsdException w:name="Medium List 2 Accent 2" w:uiPriority="66"/>
+    <w:lsdException w:name="Medium Grid 1 Accent 2" w:uiPriority="67"/>
+    <w:lsdException w:name="Medium Grid 2 Accent 2" w:uiPriority="68"/>
+    <w:lsdException w:name="Medium Grid 3 Accent 2" w:uiPriority="69"/>
+    <w:lsdException w:name="Dark List Accent 2" w:uiPriority="70"/>
+    <w:lsdException w:name="Colorful Shading Accent 2" w:uiPriority="71"/>
+    <w:lsdException w:name="Colorful List Accent 2" w:uiPriority="72"/>
+    <w:lsdException w:name="Colorful Grid Accent 2" w:uiPriority="73"/>
+    <w:lsdException w:name="Light Shading Accent 3" w:uiPriority="60"/>
+    <w:lsdException w:name="Light List Accent 3" w:uiPriority="61"/>
+    <w:lsdException w:name="Light Grid Accent 3" w:uiPriority="62"/>
+    <w:lsdException w:name="Medium Shading 1 Accent 3" w:uiPriority="63"/>
+    <w:lsdException w:name="Medium Shading 2 Accent 3" w:uiPriority="64"/>
+    <w:lsdException w:name="Medium List 1 Accent 3" w:uiPriority="65"/>
+    <w:lsdException w:name="Medium List 2 Accent 3" w:uiPriority="66"/>
+    <w:lsdException w:name="Medium Grid 1 Accent 3" w:uiPriority="67"/>
+    <w:lsdException w:name="Medium Grid 2 Accent 3" w:uiPriority="68"/>
+    <w:lsdException w:name="Medium Grid 3 Accent 3" w:uiPriority="69"/>
+    <w:lsdException w:name="Dark List Accent 3" w:uiPriority="70"/>
+    <w:lsdException w:name="Colorful Shading Accent 3" w:uiPriority="71"/>
+    <w:lsdException w:name="Colorful List Accent 3" w:uiPriority="72"/>
+    <w:lsdException w:name="Colorful Grid Accent 3" w:uiPriority="73"/>
+    <w:lsdException w:name="Light Shading Accent 4" w:uiPriority="60"/>
+    <w:lsdException w:name="Light List Accent 4" w:uiPriority="61"/>
+    <w:lsdException w:name="Light Grid Accent 4" w:uiPriority="62"/>
+    <w:lsdException w:name="Medium Shading 1 Accent 4" w:uiPriority="63"/>
+    <w:lsdException w:name="Medium Shading 2 Accent 4" w:uiPriority="64"/>
+    <w:lsdException w:name="Medium List 1 Accent 4" w:uiPriority="65"/>
+    <w:lsdException w:name="Medium List 2 Accent 4" w:uiPriority="66"/>
+    <w:lsdException w:name="Medium Grid 1 Accent 4" w:uiPriority="67"/>
+    <w:lsdException w:name="Medium Grid 2 Accent 4" w:uiPriority="68"/>
+    <w:lsdException w:name="Medium Grid 3 Accent 4" w:uiPriority="69"/>
+    <w:lsdException w:name="Dark List Accent 4" w:uiPriority="70"/>
+    <w:lsdException w:name="Colorful Shading Accent 4" w:uiPriority="71"/>
+    <w:lsdException w:name="Colorful List Accent 4" w:uiPriority="72"/>
+    <w:lsdException w:name="Colorful Grid Accent 4" w:uiPriority="73"/>
+    <w:lsdException w:name="Light Shading Accent 5" w:uiPriority="60"/>
+    <w:lsdException w:name="Light List Accent 5" w:uiPriority="61"/>
+    <w:lsdException w:name="Light Grid Accent 5" w:uiPriority="62"/>
+    <w:lsdException w:name="Medium Shading 1 Accent 5" w:uiPriority="63"/>
+    <w:lsdException w:name="Medium Shading 2 Accent 5" w:uiPriority="64"/>
+    <w:lsdException w:name="Medium List 1 Accent 5" w:uiPriority="65"/>
+    <w:lsdException w:name="Medium List 2 Accent 5" w:uiPriority="66"/>
+    <w:lsdException w:name="Medium Grid 1 Accent 5" w:uiPriority="67"/>
+    <w:lsdException w:name="Medium Grid 2 Accent 5" w:uiPriority="68"/>
+    <w:lsdException w:name="Medium Grid 3 Accent 5" w:uiPriority="69"/>
+    <w:lsdException w:name="Dark List Accent 5" w:uiPriority="70"/>
+    <w:lsdException w:name="Colorful Shading Accent 5" w:uiPriority="71"/>
+    <w:lsdException w:name="Colorful List Accent 5" w:uiPriority="72"/>
+    <w:lsdException w:name="Colorful Grid Accent 5" w:uiPriority="73"/>
+    <w:lsdException w:name="Light Shading Accent 6" w:uiPriority="60"/>
+    <w:lsdException w:name="Light List Accent 6" w:uiPriority="61"/>
+    <w:lsdException w:name="Light Grid Accent 6" w:uiPriority="62"/>
+    <w:lsdException w:name="Medium Shading 1 Accent 6" w:uiPriority="63"/>
+    <w:lsdException w:name="Medium Shading 2 Accent 6" w:uiPriority="64"/>
+    <w:lsdException w:name="Medium List 1 Accent 6" w:uiPriority="65"/>
+    <w:lsdException w:name="Medium List 2 Accent 6" w:uiPriority="66"/>
+    <w:lsdException w:name="Medium Grid 1 Accent 6" w:uiPriority="67"/>
+    <w:lsdException w:name="Medium Grid 2 Accent 6" w:uiPriority="68"/>
+    <w:lsdException w:name="Medium Grid 3 Accent 6" w:uiPriority="69"/>
+    <w:lsdException w:name="Dark List Accent 6" w:uiPriority="70"/>
+    <w:lsdException w:name="Colorful Shading Accent 6" w:uiPriority="71"/>
+    <w:lsdException w:name="Colorful List Accent 6" w:uiPriority="72"/>
+    <w:lsdException w:name="Colorful Grid Accent 6" w:uiPriority="73"/>
+    <w:lsdException w:name="Subtle Emphasis" w:uiPriority="19" w:qFormat="1"/>
+    <w:lsdException w:name="Intense Emphasis" w:uiPriority="21" w:qFormat="1"/>
+    <w:lsdException w:name="Subtle Reference" w:uiPriority="31" w:qFormat="1"/>
+    <w:lsdException w:name="Intense Reference" w:uiPriority="32" w:qFormat="1"/>
+    <w:lsdException w:name="Book Title" w:uiPriority="33" w:qFormat="1"/>
+    <w:lsdException w:name="Bibliography" w:semiHidden="1" w:uiPriority="37" w:unhideWhenUsed="1"/>
+    <w:lsdException w:name="TOC Heading" w:semiHidden="1" w:uiPriority="39" w:unhideWhenUsed="1" w:qFormat="1"/>
+    <w:lsdException w:name="Plain Table 1" w:uiPriority="41"/>
+    <w:lsdException w:name="Plain Table 2" w:uiPriority="42"/>
+    <w:lsdException w:name="Plain Table 3" w:uiPriority="43"/>
+    <w:lsdException w:name="Plain Table 4" w:uiPriority="44"/>
+    <w:lsdException w:name="Plain Table 5" w:uiPriority="45"/>
+    <w:lsdException w:name="Grid Table Light" w:uiPriority="40"/>
+    <w:lsdException w:name="Grid Table 1 Light" w:uiPriority="46"/>
+    <w:lsdException w:name="Grid Table 2" w:uiPriority="47"/>
+    <w:lsdException w:name="Grid Table 3" w:uiPriority="48"/>
+    <w:lsdException w:name="Grid Table 4" w:uiPriority="49"/>
+    <w:lsdException w:name="Grid Table 5 Dark" w:uiPriority="50"/>
+    <w:lsdException w:name="Grid Table 6 Colorful" w:uiPriority="51"/>
+    <w:lsdException w:name="Grid Table 7 Colorful" w:uiPriority="52"/>
+    <w:lsdException w:name="Grid Table 1 Light Accent 1" w:uiPriority="46"/>
+    <w:lsdException w:name="Grid Table 2 Accent 1" w:uiPriority="47"/>
+    <w:lsdException w:name="Grid Table 3 Accent 1" w:uiPriority="48"/>
+    <w:lsdException w:name="Grid Table 4 Accent 1" w:uiPriority="49"/>
+    <w:lsdException w:name="Grid Table 5 Dark Accent 1" w:uiPriority="50"/>
+    <w:lsdException w:name="Grid Table 6 Colorful Accent 1" w:uiPriority="51"/>
+    <w:lsdException w:name="Grid Table 7 Colorful Accent 1" w:uiPriority="52"/>
+    <w:lsdException w:name="Grid Table 1 Light Accent 2" w:uiPriority="46"/>
+    <w:lsdException w:name="Grid Table 2 Accent 2" w:uiPriority="47"/>
+    <w:lsdException w:name="Grid Table 3 Accent 2" w:uiPriority="48"/>
+    <w:lsdException w:name="Grid Table 4 Accent 2" w:uiPriority="49"/>
+    <w:lsdException w:name="Grid Table 5 Dark Accent 2" w:uiPriority="50"/>
+    <w:lsdException w:name="Grid Table 6 Colorful Accent 2" w:uiPriority="51"/>
+    <w:lsdException w:name="Grid Table 7 Colorful Accent 2" w:uiPriority="52"/>
+    <w:lsdException w:name="Grid Table 1 Light Accent 3" w:uiPriority="46"/>
+    <w:lsdException w:name="Grid Table 2 Accent 3" w:uiPriority="47"/>
+    <w:lsdException w:name="Grid Table 3 Accent 3" w:uiPriority="48"/>
+    <w:lsdException w:name="Grid Table 4 Accent 3" w:uiPriority="49"/>
+    <w:lsdException w:name="Grid Table 5 Dark Accent 3" w:uiPriority="50"/>
+    <w:lsdException w:name="Grid Table 6 Colorful Accent 3" w:uiPriority="51"/>
+    <w:lsdException w:name="Grid Table 7 Colorful Accent 3" w:uiPriority="52"/>
+    <w:lsdException w:name="Grid Table 1 Light Accent 4" w:uiPriority="46"/>
+    <w:lsdException w:name="Grid Table 2 Accent 4" w:uiPriority="47"/>
+    <w:lsdException w:name="Grid Table 3 Accent 4" w:uiPriority="48"/>
+    <w:lsdException w:name="Grid Table 4 Accent 4" w:uiPriority="49"/>
+    <w:lsdException w:name="Grid Table 5 Dark Accent 4" w:uiPriority="50"/>
+    <w:lsdException w:name="Grid Table 6 Colorful Accent 4" w:uiPriority="51"/>
+    <w:lsdException w:name="Grid Table 7 Colorful Accent 4" w:uiPriority="52"/>
+    <w:lsdException w:name="Grid Table 1 Light Accent 5" w:uiPriority="46"/>
+    <w:lsdException w:name="Grid Table 2 Accent 5" w:uiPriority="47"/>
+    <w:lsdException w:name="Grid Table 3 Accent 5" w:uiPriority="48"/>
+    <w:lsdException w:name="Grid Table 4 Accent 5" w:uiPriority="49"/>
+    <w:lsdException w:name="Grid Table 5 Dark Accent 5" w:uiPriority="50"/>
+    <w:lsdException w:name="Grid Table 6 Colorful Accent 5" w:uiPriority="51"/>
+    <w:lsdException w:name="Grid Table 7 Colorful Accent 5" w:uiPriority="52"/>
+    <w:lsdException w:name="Grid Table 1 Light Accent 6" w:uiPriority="46"/>
+    <w:lsdException w:name="Grid Table 2 Accent 6" w:uiPriority="47"/>
+    <w:lsdException w:name="Grid Table 3 Accent 6" w:uiPriority="48"/>
+    <w:lsdException w:name="Grid Table 4 Accent 6" w:uiPriority="49"/>
+    <w:lsdException w:name="Grid Table 5 Dark Accent 6" w:uiPriority="50"/>
+    <w:lsdException w:name="Grid Table 6 Colorful Accent 6" w:uiPriority="51"/>
+    <w:lsdException w:name="Grid Table 7 Colorful Accent 6" w:uiPriority="52"/>
+    <w:lsdException w:name="List Table 1 Light" w:uiPriority="46"/>
+    <w:lsdException w:name="List Table 2" w:uiPriority="47"/>
+    <w:lsdException w:name="List Table 3" w:uiPriority="48"/>
+    <w:lsdException w:name="List Table 4" w:uiPriority="49"/>
+    <w:lsdException w:name="List Table 5 Dark" w:uiPriority="50"/>
+    <w:lsdException w:name="List Table 6 Colorful" w:uiPriority="51"/>
+    <w:lsdException w:name="List Table 7 Colorful" w:uiPriority="52"/>
+    <w:lsdException w:name="List Table 1 Light Accent 1" w:uiPriority="46"/>
+    <w:lsdException w:name="List Table 2 Accent 1" w:uiPriority="47"/>
+    <w:lsdException w:name="List Table 3 Accent 1" w:uiPriority="48"/>
+    <w:lsdException w:name="List Table 4 Accent 1" w:uiPriority="49"/>
+    <w:lsdException w:name="List Table 5 Dark Accent 1" w:uiPriority="50"/>
+    <w:lsdException w:name="List Table 6 Colorful Accent 1" w:uiPriority="51"/>
+    <w:lsdException w:name="List Table 7 Colorful Accent 1" w:uiPriority="52"/>
+    <w:lsdException w:name="List Table 1 Light Accent 2" w:uiPriority="46"/>
+    <w:lsdException w:name="List Table 2 Accent 2" w:uiPriority="47"/>
+    <w:lsdException w:name="List Table 3 Accent 2" w:uiPriority="48"/>
+    <w:lsdException w:name="List Table 4 Accent 2" w:uiPriority="49"/>
+    <w:lsdException w:name="List Table 5 Dark Accent 2" w:uiPriority="50"/>
+    <w:lsdException w:name="List Table 6 Colorful Accent 2" w:uiPriority="51"/>
+    <w:lsdException w:name="List Table 7 Colorful Accent 2" w:uiPriority="52"/>
+    <w:lsdException w:name="List Table 1 Light Accent 3" w:uiPriority="46"/>
+    <w:lsdException w:name="List Table 2 Accent 3" w:uiPriority="47"/>
+    <w:lsdException w:name="List Table 3 Accent 3" w:uiPriority="48"/>
+    <w:lsdException w:name="List Table 4 Accent 3" w:uiPriority="49"/>
+    <w:lsdException w:name="List Table 5 Dark Accent 3" w:uiPriority="50"/>
+    <w:lsdException w:name="List Table 6 Colorful Accent 3" w:uiPriority="51"/>
+    <w:lsdException w:name="List Table 7 Colorful Accent 3" w:uiPriority="52"/>
+    <w:lsdException w:name="List Table 1 Light Accent 4" w:uiPriority="46"/>
+    <w:lsdException w:name="List Table 2 Accent 4" w:uiPriority="47"/>
+    <w:lsdException w:name="List Table 3 Accent 4" w:uiPriority="48"/>
+    <w:lsdException w:name="List Table 4 Accent 4" w:uiPriority="49"/>
+    <w:lsdException w:name="List Table 5 Dark Accent 4" w:uiPriority="50"/>
+    <w:lsdException w:name="List Table 6 Colorful Accent 4" w:uiPriority="51"/>
+    <w:lsdException w:name="List Table 7 Colorful Accent 4" w:uiPriority="52"/>
+    <w:lsdException w:name="List Table 1 Light Accent 5" w:uiPriority="46"/>
+    <w:lsdException w:name="List Table 2 Accent 5" w:uiPriority="47"/>
+    <w:lsdException w:name="List Table 3 Accent 5" w:uiPriority="48"/>
+    <w:lsdException w:name="List Table 4 Accent 5" w:uiPriority="49"/>
+    <w:lsdException w:name="List Table 5 Dark Accent 5" w:uiPriority="50"/>
+    <w:lsdException w:name="List Table 6 Colorful Accent 5" w:uiPriority="51"/>
+    <w:lsdException w:name="List Table 7 Colorful Accent 5" w:uiPriority="52"/>
+    <w:lsdException w:name="List Table 1 Light Accent 6" w:uiPriority="46"/>
+    <w:lsdException w:name="List Table 2 Accent 6" w:uiPriority="47"/>
+    <w:lsdException w:name="List Table 3 Accent 6" w:uiPriority="48"/>
+    <w:lsdException w:name="List Table 4 Accent 6" w:uiPriority="49"/>
+    <w:lsdException w:name="List Table 5 Dark Accent 6" w:uiPriority="50"/>
+    <w:lsdException w:name="List Table 6 Colorful Accent 6" w:uiPriority="51"/>
+    <w:lsdException w:name="List Table 7 Colorful Accent 6" w:uiPriority="52"/>
+  </w:latentStyles>
+  <w:style w:type="paragraph" w:default="1" w:styleId="Norml">
+    <w:name w:val="Normal"/>
+    <w:qFormat/>
+  </w:style>
+  <w:style w:type="character" w:default="1" w:styleId="Bekezdsalapbettpusa">
+    <w:name w:val="Default Paragraph Font"/>
+    <w:uiPriority w:val="1"/>
+    <w:semiHidden/>
+    <w:unhideWhenUsed/>
+  </w:style>
+  <w:style w:type="table" w:default="1" w:styleId="Normltblzat">
+    <w:name w:val="Normal Table"/>
+    <w:uiPriority w:val="99"/>
+    <w:semiHidden/>
+    <w:unhideWhenUsed/>
+    <w:tblPr>
+      <w:tblInd w:w="0" w:type="dxa"/>
+      <w:tblCellMar>
+        <w:top w:w="0" w:type="dxa"/>
+        <w:left w:w="108" w:type="dxa"/>
+        <w:bottom w:w="0" w:type="dxa"/>
+        <w:right w:w="108" w:type="dxa"/>
+      </w:tblCellMar>
+    </w:tblPr>
+  </w:style>
+  <w:style w:type="numbering" w:default="1" w:styleId="Nemlista">
+    <w:name w:val="No List"/>
+    <w:uiPriority w:val="99"/>
+    <w:semiHidden/>
+    <w:unhideWhenUsed/>
+  </w:style>
+  <w:style w:type="paragraph" w:customStyle="1" w:styleId="9F539934AF654459A19A872FEB5C2FAF">
+    <w:name w:val="9F539934AF654459A19A872FEB5C2FAF"/>
+    <w:rsid w:val="00B76659"/>
+  </w:style>
+  <w:style w:type="paragraph" w:customStyle="1" w:styleId="F85CCAD9CF054472A965CA07514F6F9F">
+    <w:name w:val="F85CCAD9CF054472A965CA07514F6F9F"/>
+    <w:rsid w:val="00B76659"/>
+  </w:style>
+  <w:style w:type="paragraph" w:customStyle="1" w:styleId="DAEB61CB57A1415693B7604613112DE9">
+    <w:name w:val="DAEB61CB57A1415693B7604613112DE9"/>
+    <w:rsid w:val="00B76659"/>
+  </w:style>
+</w:styles>
+</file>
+
+<file path=word/glossary/webSettings.xml><?xml version="1.0" encoding="utf-8"?>
+<w:webSettings xmlns:mc="http://schemas.openxmlformats.org/markup-compatibility/2006" xmlns:r="http://schemas.openxmlformats.org/officeDocument/2006/relationships" xmlns:w="http://schemas.openxmlformats.org/wordprocessingml/2006/main" xmlns:w14="http://schemas.microsoft.com/office/word/2010/wordml" xmlns:w15="http://schemas.microsoft.com/office/word/2012/wordml" xmlns:w16se="http://schemas.microsoft.com/office/word/2015/wordml/symex" mc:Ignorable="w14 w15 w16se">
+  <w:optimizeForBrowser/>
+  <w:allowPNG/>
+</w:webSettings>
 </file>
 
 <file path=word/theme/theme1.xml><?xml version="1.0" encoding="utf-8"?>
@@ -2180,7 +3510,7 @@
 </file>
 
 <file path=customXml/itemProps1.xml><?xml version="1.0" encoding="utf-8"?>
-<ds:datastoreItem xmlns:ds="http://schemas.openxmlformats.org/officeDocument/2006/customXml" ds:itemID="{005BEAAA-93A4-426B-8653-F8FAE2D0B43A}">
+<ds:datastoreItem xmlns:ds="http://schemas.openxmlformats.org/officeDocument/2006/customXml" ds:itemID="{C18E7BBE-6628-49AB-AA66-8B026E6347AB}">
   <ds:schemaRefs>
     <ds:schemaRef ds:uri="http://schemas.openxmlformats.org/officeDocument/2006/bibliography"/>
   </ds:schemaRefs>

</xml_diff>